<commit_message>
Commit Last Update and Presentation
</commit_message>
<xml_diff>
--- a/DRAFT SKRIPSI/WORD/Draft Proposal Penelitian - Bayu Santoso - Web Ontologi.docx
+++ b/DRAFT SKRIPSI/WORD/Draft Proposal Penelitian - Bayu Santoso - Web Ontologi.docx
@@ -83,7 +83,7 @@
           <w:b/>
           <w:sz w:val="28"/>
         </w:rPr>
-        <w:t>Tumbuhan Obat Berbasis Ontologi</w:t>
+        <w:t>Tumbuhan Berbasis Ontologi</w:t>
       </w:r>
     </w:p>
     <w:p>
@@ -187,7 +187,56 @@
           <w:rFonts w:cs="Times New Roman"/>
           <w:szCs w:val="24"/>
         </w:rPr>
-        <w:t xml:space="preserve">. Dari kumpulan </w:t>
+        <w:t xml:space="preserve">. </w:t>
+      </w:r>
+      <w:r>
+        <w:rPr>
+          <w:rFonts w:cs="Times New Roman"/>
+          <w:szCs w:val="24"/>
+        </w:rPr>
+        <w:t>Saat ini hutan Indonesia mengalami kerusakan dan kepunahan</w:t>
+      </w:r>
+      <w:r>
+        <w:rPr>
+          <w:rFonts w:cs="Times New Roman"/>
+          <w:szCs w:val="24"/>
+        </w:rPr>
+        <w:t>.</w:t>
+      </w:r>
+      <w:r>
+        <w:rPr>
+          <w:rFonts w:cs="Times New Roman"/>
+          <w:szCs w:val="24"/>
+        </w:rPr>
+        <w:t xml:space="preserve"> Oleh karena itu, diperlukan u</w:t>
+      </w:r>
+      <w:r>
+        <w:rPr>
+          <w:rFonts w:cs="Times New Roman"/>
+          <w:szCs w:val="24"/>
+        </w:rPr>
+        <w:t>paya untuk melestarikan tumbuha</w:t>
+      </w:r>
+      <w:r>
+        <w:rPr>
+          <w:rFonts w:cs="Times New Roman"/>
+          <w:szCs w:val="24"/>
+        </w:rPr>
+        <w:t>.</w:t>
+      </w:r>
+      <w:r>
+        <w:rPr>
+          <w:rFonts w:cs="Times New Roman"/>
+          <w:szCs w:val="24"/>
+        </w:rPr>
+        <w:t xml:space="preserve"> </w:t>
+      </w:r>
+      <w:r>
+        <w:rPr>
+          <w:rFonts w:cs="Times New Roman"/>
+          <w:szCs w:val="24"/>
+        </w:rPr>
+        <w:t xml:space="preserve">Salah satu cara untuk melestarikan tumbuhan adalah dengan cara mengenali </w:t>
       </w:r>
       <w:r>
         <w:rPr>
@@ -201,21 +250,45 @@
           <w:rFonts w:cs="Times New Roman"/>
           <w:szCs w:val="24"/>
         </w:rPr>
-        <w:t xml:space="preserve">tersebut terdapat tumbuhan obat di dalamnya. </w:t>
-      </w:r>
-      <w:r>
-        <w:rPr>
-          <w:rFonts w:cs="Times New Roman"/>
-          <w:szCs w:val="24"/>
-        </w:rPr>
-        <w:t xml:space="preserve">Tidak kurang dari 2039 spesies tumbuhan obat berasal dari hutan Indonesia. </w:t>
-      </w:r>
-      <w:r>
-        <w:rPr>
-          <w:rFonts w:cs="Times New Roman"/>
-          <w:szCs w:val="24"/>
-        </w:rPr>
-        <w:t>Saat ini hutan Indonesia mengalami kerusakan dan kepunahan</w:t>
+        <w:t>tumbuhan</w:t>
+      </w:r>
+      <w:r>
+        <w:rPr>
+          <w:rFonts w:cs="Times New Roman"/>
+          <w:szCs w:val="24"/>
+        </w:rPr>
+        <w:t xml:space="preserve"> tersebut</w:t>
+      </w:r>
+      <w:r>
+        <w:rPr>
+          <w:rFonts w:cs="Times New Roman"/>
+          <w:szCs w:val="24"/>
+        </w:rPr>
+        <w:t xml:space="preserve">.   Berdasarkan hal tersebut maka muncul bidang baru dalam pengumpulan informasi tumbuhan yang bernama </w:t>
+      </w:r>
+      <w:r>
+        <w:rPr>
+          <w:rFonts w:cs="Times New Roman"/>
+          <w:i/>
+          <w:szCs w:val="24"/>
+        </w:rPr>
+        <w:t>b</w:t>
+      </w:r>
+      <w:r>
+        <w:rPr>
+          <w:rFonts w:cs="Times New Roman"/>
+          <w:i/>
+          <w:szCs w:val="24"/>
+        </w:rPr>
+        <w:t>iodiversity i</w:t>
+      </w:r>
+      <w:r>
+        <w:rPr>
+          <w:rFonts w:cs="Times New Roman"/>
+          <w:i/>
+          <w:szCs w:val="24"/>
+        </w:rPr>
+        <w:t>nformatics</w:t>
       </w:r>
       <w:r>
         <w:rPr>
@@ -229,13 +302,6 @@
           <w:rFonts w:cs="Times New Roman"/>
           <w:szCs w:val="24"/>
         </w:rPr>
-        <w:t xml:space="preserve"> Oleh karena itu, diperlukan upaya untuk melestarikan tumbuhan obat.</w:t>
-      </w:r>
-      <w:r>
-        <w:rPr>
-          <w:rFonts w:cs="Times New Roman"/>
-          <w:szCs w:val="24"/>
-        </w:rPr>
         <w:t xml:space="preserve"> </w:t>
       </w:r>
       <w:r>
@@ -243,9 +309,27 @@
           <w:rFonts w:cs="Times New Roman"/>
           <w:szCs w:val="24"/>
         </w:rPr>
-        <w:t xml:space="preserve">Salah satu cara untuk melestarikan tumbuhan obat adalah dengan cara mengenali tumbuhan obat. </w:t>
-      </w:r>
-      <w:r>
+        <w:t xml:space="preserve">Metode pemodelan data yang dapat menangani sistem berbasis inferensi adalah ontologi. Ontologi dapat diterapkan pada web semantik. </w:t>
+      </w:r>
+      <w:r>
+        <w:rPr>
+          <w:rFonts w:cs="Times New Roman"/>
+          <w:szCs w:val="24"/>
+        </w:rPr>
+        <w:t>Penelitian ini akan mengembangkan sistem web semantik yang memberikan informasi gen</w:t>
+      </w:r>
+      <w:r>
+        <w:rPr>
+          <w:rFonts w:cs="Times New Roman"/>
+          <w:szCs w:val="24"/>
+        </w:rPr>
+        <w:t>etika</w:t>
+      </w:r>
+      <w:r>
+        <w:rPr>
+          <w:rFonts w:cs="Times New Roman"/>
+          <w:szCs w:val="24"/>
+        </w:rPr>
         <w:t xml:space="preserve"> </w:t>
       </w:r>
       <w:r>
@@ -253,31 +337,14 @@
           <w:rFonts w:cs="Times New Roman"/>
           <w:szCs w:val="24"/>
         </w:rPr>
-        <w:t xml:space="preserve">Informasi yang dibutuhkan mengenai tumbuhan obat sulit untuk ditemukan.  Berdasarkan hal tersebut maka muncul bidang baru dalam pengumpulan informasi tumbuhan yang bernama </w:t>
-      </w:r>
-      <w:r>
-        <w:rPr>
-          <w:rFonts w:cs="Times New Roman"/>
-          <w:i/>
-          <w:szCs w:val="24"/>
-        </w:rPr>
-        <w:t>b</w:t>
-      </w:r>
-      <w:r>
-        <w:rPr>
-          <w:rFonts w:cs="Times New Roman"/>
-          <w:i/>
-          <w:szCs w:val="24"/>
-        </w:rPr>
-        <w:t>iodiversity i</w:t>
-      </w:r>
-      <w:r>
-        <w:rPr>
-          <w:rFonts w:cs="Times New Roman"/>
-          <w:i/>
-          <w:szCs w:val="24"/>
-        </w:rPr>
-        <w:t>nformatics</w:t>
+        <w:t>tumbuha</w:t>
+      </w:r>
+      <w:r>
+        <w:rPr>
+          <w:rFonts w:cs="Times New Roman"/>
+          <w:szCs w:val="24"/>
+        </w:rPr>
+        <w:t>n</w:t>
       </w:r>
       <w:r>
         <w:rPr>
@@ -291,50 +358,14 @@
           <w:rFonts w:cs="Times New Roman"/>
           <w:szCs w:val="24"/>
         </w:rPr>
+        <w:t xml:space="preserve"> Selain itu juga merumuskan masalah bagaimana melakukan inferensi pengetahuan dari sistem web semantik gen tumbuhan dengan sistem web semantik yang lain</w:t>
+      </w:r>
+      <w:r>
+        <w:rPr>
+          <w:rFonts w:cs="Times New Roman"/>
+          <w:szCs w:val="24"/>
+        </w:rPr>
         <w:t xml:space="preserve"> </w:t>
-      </w:r>
-      <w:r>
-        <w:rPr>
-          <w:rFonts w:cs="Times New Roman"/>
-          <w:szCs w:val="24"/>
-        </w:rPr>
-        <w:t xml:space="preserve">Metode pemodelan data yang dapat menangani sistem berbasis inferensi adalah ontologi. Ontologi dapat diterapkan pada web semantik. </w:t>
-      </w:r>
-      <w:r>
-        <w:rPr>
-          <w:rFonts w:cs="Times New Roman"/>
-          <w:szCs w:val="24"/>
-        </w:rPr>
-        <w:t>Penelitian ini akan mengembangkan sistem web semantik yang memberikan informasi gen</w:t>
-      </w:r>
-      <w:r>
-        <w:rPr>
-          <w:rFonts w:cs="Times New Roman"/>
-          <w:szCs w:val="24"/>
-        </w:rPr>
-        <w:t>etika</w:t>
-      </w:r>
-      <w:r>
-        <w:rPr>
-          <w:rFonts w:cs="Times New Roman"/>
-          <w:szCs w:val="24"/>
-        </w:rPr>
-        <w:t xml:space="preserve"> tumbuhan obat. Selain itu sistem web semantik ini akan menyediakan </w:t>
-      </w:r>
-      <w:r>
-        <w:rPr>
-          <w:rFonts w:cs="Times New Roman"/>
-          <w:i/>
-          <w:szCs w:val="24"/>
-        </w:rPr>
-        <w:t>web service</w:t>
-      </w:r>
-      <w:r>
-        <w:rPr>
-          <w:rFonts w:cs="Times New Roman"/>
-          <w:szCs w:val="24"/>
-        </w:rPr>
-        <w:t xml:space="preserve"> yang memungkinkan untuk terintegrasi dengan sistem web semantik yang lain.</w:t>
       </w:r>
     </w:p>
     <w:p>
@@ -412,7 +443,7 @@
           <w:bCs/>
           <w:spacing w:val="-6"/>
         </w:rPr>
-        <w:t xml:space="preserve"> tumbuhan obat;</w:t>
+        <w:t xml:space="preserve"> tumbuhan;</w:t>
       </w:r>
       <w:r>
         <w:rPr>
@@ -498,10 +529,6 @@
         <w:t>tumbuhan (BAPPENAS 2003)</w:t>
       </w:r>
       <w:r>
-        <w:rPr>
-          <w:rFonts w:cs="Times New Roman"/>
-          <w:szCs w:val="24"/>
-        </w:rPr>
         <w:t>.</w:t>
       </w:r>
       <w:r>
@@ -509,6 +536,70 @@
           <w:rFonts w:cs="Times New Roman"/>
           <w:szCs w:val="24"/>
         </w:rPr>
+        <w:t xml:space="preserve"> S</w:t>
+      </w:r>
+      <w:r>
+        <w:rPr>
+          <w:rFonts w:cs="Times New Roman"/>
+          <w:szCs w:val="24"/>
+        </w:rPr>
+        <w:t>aat ini hutan Indonesia mengalami kerusakan dan kepunahan</w:t>
+      </w:r>
+      <w:r>
+        <w:rPr>
+          <w:rFonts w:cs="Times New Roman"/>
+          <w:szCs w:val="24"/>
+        </w:rPr>
+        <w:t xml:space="preserve"> (Zuhud 2008)</w:t>
+      </w:r>
+      <w:r>
+        <w:rPr>
+          <w:rFonts w:cs="Times New Roman"/>
+          <w:szCs w:val="24"/>
+        </w:rPr>
+        <w:t xml:space="preserve">. Oleh karena itu, diperlukan upaya untuk </w:t>
+      </w:r>
+      <w:r>
+        <w:rPr>
+          <w:rFonts w:cs="Times New Roman"/>
+          <w:szCs w:val="24"/>
+        </w:rPr>
+        <w:t>melestarikan tumbuhan</w:t>
+      </w:r>
+      <w:r>
+        <w:rPr>
+          <w:rFonts w:cs="Times New Roman"/>
+          <w:szCs w:val="24"/>
+        </w:rPr>
+        <w:t>. Salah satu cara untuk melestarikan tumbuhan adalah</w:t>
+      </w:r>
+      <w:r>
+        <w:rPr>
+          <w:rFonts w:cs="Times New Roman"/>
+          <w:szCs w:val="24"/>
+        </w:rPr>
+        <w:t xml:space="preserve"> dengan cara mengenali tumbuhan tersebut</w:t>
+      </w:r>
+      <w:r>
+        <w:rPr>
+          <w:color w:val="000000"/>
+        </w:rPr>
+        <w:t xml:space="preserve">. </w:t>
+      </w:r>
+      <w:r>
+        <w:rPr>
+          <w:rFonts w:cs="Times New Roman"/>
+          <w:i/>
+          <w:iCs/>
+          <w:szCs w:val="24"/>
+        </w:rPr>
+        <w:t>Biodiversity Informatics</w:t>
+      </w:r>
+      <w:r>
+        <w:rPr>
+          <w:rFonts w:cs="Times New Roman"/>
+          <w:szCs w:val="24"/>
+        </w:rPr>
         <w:t xml:space="preserve"> </w:t>
       </w:r>
       <w:r>
@@ -516,213 +607,76 @@
           <w:rFonts w:cs="Times New Roman"/>
           <w:szCs w:val="24"/>
         </w:rPr>
-        <w:t xml:space="preserve">Dari kumpulan </w:t>
-      </w:r>
-      <w:r>
-        <w:rPr>
-          <w:rFonts w:cs="Times New Roman"/>
-          <w:szCs w:val="24"/>
-        </w:rPr>
-        <w:t xml:space="preserve">spesies </w:t>
-      </w:r>
-      <w:r>
-        <w:rPr>
-          <w:rFonts w:cs="Times New Roman"/>
-          <w:szCs w:val="24"/>
-        </w:rPr>
-        <w:t>tersebut terdapat tumbuhan obat di dalamnya</w:t>
-      </w:r>
-      <w:r>
-        <w:rPr>
-          <w:rFonts w:cs="Times New Roman"/>
-          <w:szCs w:val="24"/>
-        </w:rPr>
-        <w:t xml:space="preserve">. </w:t>
-      </w:r>
-      <w:r>
-        <w:rPr>
-          <w:rFonts w:cs="Times New Roman"/>
-          <w:szCs w:val="24"/>
-        </w:rPr>
-        <w:t>Menurut Zuhud (200</w:t>
-      </w:r>
-      <w:r>
-        <w:rPr>
-          <w:rFonts w:cs="Times New Roman"/>
-          <w:szCs w:val="24"/>
-        </w:rPr>
-        <w:t>8</w:t>
-      </w:r>
-      <w:r>
-        <w:rPr>
-          <w:rFonts w:cs="Times New Roman"/>
-          <w:szCs w:val="24"/>
-        </w:rPr>
-        <w:t>) tidak kurang dari 2039 spesies tumbuhan obat berasal dari hutan Indonesia.</w:t>
-      </w:r>
-      <w:r>
-        <w:rPr>
-          <w:rFonts w:cs="Times New Roman"/>
+        <w:t>merupakan</w:t>
+      </w:r>
+      <w:r>
+        <w:rPr>
+          <w:rFonts w:cs="Times New Roman"/>
+          <w:szCs w:val="24"/>
+        </w:rPr>
+        <w:t xml:space="preserve"> upaya untuk membuat sumber informasi keanekaragaman hayati global tersedia dalam format digital yang efisien, dan untuk mengembangkan alat yang efektif dalam menganalisis dan memahami data tersebut (Gilman </w:t>
+      </w:r>
+      <w:r>
+        <w:rPr>
+          <w:rFonts w:cs="Times New Roman"/>
+          <w:i/>
+          <w:iCs/>
+          <w:szCs w:val="24"/>
+        </w:rPr>
+        <w:t>et al.</w:t>
+      </w:r>
+      <w:r>
+        <w:rPr>
+          <w:rFonts w:cs="Times New Roman"/>
+          <w:szCs w:val="24"/>
+        </w:rPr>
+        <w:t xml:space="preserve"> 2009).</w:t>
+      </w:r>
+      <w:r>
+        <w:rPr>
+          <w:rFonts w:cs="Times New Roman"/>
+          <w:szCs w:val="24"/>
+        </w:rPr>
+        <w:t xml:space="preserve"> Informasi yang dapat diperoleh dari </w:t>
+      </w:r>
+      <w:r>
+        <w:rPr>
+          <w:rFonts w:cs="Times New Roman"/>
+          <w:i/>
+          <w:szCs w:val="24"/>
+        </w:rPr>
+        <w:t>b</w:t>
+      </w:r>
+      <w:r>
+        <w:rPr>
+          <w:rFonts w:cs="Times New Roman"/>
+          <w:i/>
+          <w:szCs w:val="24"/>
+        </w:rPr>
+        <w:t>iodiversity i</w:t>
+      </w:r>
+      <w:r>
+        <w:rPr>
+          <w:rFonts w:cs="Times New Roman"/>
+          <w:i/>
+          <w:szCs w:val="24"/>
+        </w:rPr>
+        <w:t>nformatics</w:t>
+      </w:r>
+      <w:r>
+        <w:rPr>
+          <w:rFonts w:cs="Times New Roman"/>
+          <w:i/>
           <w:szCs w:val="24"/>
         </w:rPr>
         <w:t xml:space="preserve"> </w:t>
       </w:r>
       <w:r>
-        <w:t>Tanaman obat yang beraneka ragam jenis, habitus, dan khasiatnya mempunyai peluang besar serta memberi kontribusi bagi pembangunan dan pengembangan hutan (Hamzari 2008).</w:t>
-      </w:r>
-      <w:r>
-        <w:rPr>
-          <w:rFonts w:cs="Times New Roman"/>
-          <w:szCs w:val="24"/>
-        </w:rPr>
-        <w:t xml:space="preserve"> S</w:t>
-      </w:r>
-      <w:r>
-        <w:rPr>
-          <w:rFonts w:cs="Times New Roman"/>
-          <w:szCs w:val="24"/>
-        </w:rPr>
-        <w:t>aat ini hutan Indonesia mengalami kerusakan dan kepunahan</w:t>
-      </w:r>
-      <w:r>
-        <w:rPr>
-          <w:rFonts w:cs="Times New Roman"/>
-          <w:szCs w:val="24"/>
-        </w:rPr>
-        <w:t xml:space="preserve"> (Zuhud 2008)</w:t>
-      </w:r>
-      <w:r>
-        <w:rPr>
-          <w:rFonts w:cs="Times New Roman"/>
-          <w:szCs w:val="24"/>
-        </w:rPr>
-        <w:t xml:space="preserve">. Oleh karena itu, diperlukan upaya untuk </w:t>
-      </w:r>
-      <w:r>
-        <w:rPr>
-          <w:rFonts w:cs="Times New Roman"/>
-          <w:szCs w:val="24"/>
-        </w:rPr>
-        <w:t>melestarikan tumbuhan obat</w:t>
-      </w:r>
-      <w:r>
-        <w:rPr>
-          <w:rFonts w:cs="Times New Roman"/>
-          <w:szCs w:val="24"/>
-        </w:rPr>
-        <w:t xml:space="preserve">. Salah satu cara untuk melestarikan tumbuhan obat adalah dengan cara mengenali tumbuhan obat </w:t>
-      </w:r>
-      <w:r>
-        <w:rPr>
-          <w:color w:val="000000"/>
-        </w:rPr>
-        <w:t>(Hamzari 2008)</w:t>
-      </w:r>
-      <w:r>
-        <w:rPr>
-          <w:rFonts w:cs="Times New Roman"/>
-          <w:szCs w:val="24"/>
-        </w:rPr>
-        <w:t>.</w:t>
-      </w:r>
-      <w:r>
-        <w:rPr>
-          <w:rFonts w:cs="Times New Roman"/>
-          <w:szCs w:val="24"/>
-        </w:rPr>
-        <w:t xml:space="preserve"> </w:t>
-      </w:r>
-      <w:r>
-        <w:rPr>
-          <w:rFonts w:cs="Times New Roman"/>
-          <w:i/>
-          <w:iCs/>
-          <w:szCs w:val="24"/>
-        </w:rPr>
-        <w:t>Biodiversity Informatics</w:t>
-      </w:r>
-      <w:r>
-        <w:rPr>
-          <w:rFonts w:cs="Times New Roman"/>
-          <w:szCs w:val="24"/>
-        </w:rPr>
-        <w:t xml:space="preserve"> </w:t>
-      </w:r>
-      <w:r>
-        <w:rPr>
-          <w:rFonts w:cs="Times New Roman"/>
-          <w:szCs w:val="24"/>
-        </w:rPr>
-        <w:t>merupakan</w:t>
-      </w:r>
-      <w:r>
-        <w:rPr>
-          <w:rFonts w:cs="Times New Roman"/>
-          <w:szCs w:val="24"/>
-        </w:rPr>
-        <w:t xml:space="preserve"> upaya untuk membuat sumber informasi keanekaragaman hayati global tersedia dalam format digital yang efisien, dan untuk mengembangkan alat yang efektif dalam menganalisis dan memahami data tersebut (Gilman </w:t>
-      </w:r>
-      <w:r>
-        <w:rPr>
-          <w:rFonts w:cs="Times New Roman"/>
-          <w:i/>
-          <w:iCs/>
-          <w:szCs w:val="24"/>
-        </w:rPr>
-        <w:t>et al.</w:t>
-      </w:r>
-      <w:r>
-        <w:rPr>
-          <w:rFonts w:cs="Times New Roman"/>
-          <w:szCs w:val="24"/>
-        </w:rPr>
-        <w:t xml:space="preserve"> 2009).</w:t>
-      </w:r>
-      <w:r>
-        <w:rPr>
-          <w:rFonts w:cs="Times New Roman"/>
-          <w:szCs w:val="24"/>
-        </w:rPr>
-        <w:t xml:space="preserve"> Informasi yang dapat diperoleh dari </w:t>
-      </w:r>
-      <w:r>
-        <w:rPr>
-          <w:rFonts w:cs="Times New Roman"/>
-          <w:i/>
-          <w:szCs w:val="24"/>
-        </w:rPr>
-        <w:t>b</w:t>
-      </w:r>
-      <w:r>
-        <w:rPr>
-          <w:rFonts w:cs="Times New Roman"/>
-          <w:i/>
-          <w:szCs w:val="24"/>
-        </w:rPr>
-        <w:t>iodiversity i</w:t>
-      </w:r>
-      <w:r>
-        <w:rPr>
-          <w:rFonts w:cs="Times New Roman"/>
-          <w:i/>
-          <w:szCs w:val="24"/>
-        </w:rPr>
-        <w:t>nformatics</w:t>
-      </w:r>
-      <w:r>
-        <w:rPr>
-          <w:rFonts w:cs="Times New Roman"/>
-          <w:i/>
-          <w:szCs w:val="24"/>
-        </w:rPr>
-        <w:t xml:space="preserve"> </w:t>
-      </w:r>
-      <w:r>
-        <w:rPr>
-          <w:rFonts w:cs="Times New Roman"/>
-          <w:szCs w:val="24"/>
-        </w:rPr>
-        <w:t>adalah informasi mengenai taksonomi, gambar tumbuhan</w:t>
+        <w:rPr>
+          <w:rFonts w:cs="Times New Roman"/>
+          <w:szCs w:val="24"/>
+        </w:rPr>
+        <w:t>adalah informasi mengenai taksonomi, tumbuhan</w:t>
       </w:r>
       <w:r>
         <w:rPr>
@@ -749,8 +703,7 @@
     <w:p>
       <w:pPr>
         <w:rPr>
-          <w:rFonts w:cs="Times New Roman"/>
-          <w:szCs w:val="24"/>
+          <w:color w:val="000000"/>
         </w:rPr>
       </w:pPr>
       <w:r>
@@ -855,17 +808,93 @@
         <w:t xml:space="preserve"> menyediakan informasi yang luas tentang tumbuhan. </w:t>
       </w:r>
       <w:r>
-        <w:rPr>
-          <w:rFonts w:cs="Times New Roman"/>
-          <w:szCs w:val="24"/>
-        </w:rPr>
-        <w:t xml:space="preserve">Sistem tersebut dibuat dengan menggunakan model basis data relasional. Model basis data relasional menimbulkan masalah apabila digunakan pada sistem berbasis inferensi </w:t>
+        <w:t xml:space="preserve">Proses identifikasi dan pengelolaan informasi keanekaragaman hayati tersebut memerlukan sistem yang terpadu dan </w:t>
+      </w:r>
+      <w:r>
+        <w:rPr>
+          <w:i/>
+        </w:rPr>
+        <w:t>holistic</w:t>
+      </w:r>
+      <w:r>
+        <w:t xml:space="preserve"> dengan menggunakan IPTEKS komputer yang berkembang pesat saat ini (Herdiyeni </w:t>
+      </w:r>
+      <w:r>
+        <w:rPr>
+          <w:i/>
+        </w:rPr>
+        <w:t>et al</w:t>
+      </w:r>
+      <w:r>
+        <w:t xml:space="preserve">. 2013). Upaya pemanfaatan IPTEKS yang telah dilakukan seperti diantaranya pembangunan sistem IPB Biodiversity Informatics (IPBiotics) </w:t>
+      </w:r>
+      <w:r>
+        <w:t xml:space="preserve">untuk pengelolaan informasi </w:t>
+      </w:r>
+      <w:r>
+        <w:t xml:space="preserve">keanekaragaman hayati </w:t>
+      </w:r>
+      <w:r>
+        <w:t>sumber daya alam Indonesia</w:t>
+      </w:r>
+      <w:r>
+        <w:t>.</w:t>
+      </w:r>
+      <w:r>
+        <w:t xml:space="preserve"> </w:t>
+      </w:r>
+      <w:r>
+        <w:t xml:space="preserve">Sistem BI tersebut berguna </w:t>
+      </w:r>
+      <w:r>
+        <w:t>meningkatkan pengelolaan pengetahuan (</w:t>
+      </w:r>
+      <w:r>
+        <w:rPr>
+          <w:i/>
+        </w:rPr>
+        <w:t>knowledge management</w:t>
+      </w:r>
+      <w:r>
+        <w:t xml:space="preserve">), eksplorasi, analisis, sintesis dan interpretasi data </w:t>
+      </w:r>
+      <w:r>
+        <w:t>keanekaragaman hayati</w:t>
+      </w:r>
+      <w:r>
+        <w:t xml:space="preserve"> mulai dari level genomik, level spesies sampai dengan level ekosistem</w:t>
+      </w:r>
+      <w:r>
+        <w:t xml:space="preserve"> (Herdiyeni 2013)</w:t>
+      </w:r>
+      <w:r>
+        <w:t>.</w:t>
+      </w:r>
+      <w:r>
+        <w:t xml:space="preserve"> </w:t>
+      </w:r>
+      <w:r>
+        <w:rPr>
+          <w:rFonts w:eastAsia="MS Mincho" w:cs="Arial"/>
+          <w:bCs/>
+          <w:lang w:val="en-GB" w:eastAsia="en-US"/>
+        </w:rPr>
+        <w:t xml:space="preserve">Pada pengembangan selanjutnya, sistem IPBiotics didesain agar dapat melakukan inferensi pengetahuan. Sistem yang ada saat ini masih menggunakan </w:t>
+      </w:r>
+      <w:r>
+        <w:rPr>
+          <w:rFonts w:eastAsia="MS Mincho" w:cs="Arial"/>
+          <w:bCs/>
+          <w:lang w:val="en-GB" w:eastAsia="en-US"/>
+        </w:rPr>
+        <w:lastRenderedPageBreak/>
+        <w:t xml:space="preserve">model basis data relasional. </w:t>
       </w:r>
       <w:r>
         <w:rPr>
           <w:color w:val="000000"/>
         </w:rPr>
-        <w:t xml:space="preserve">(Laallam </w:t>
+        <w:t xml:space="preserve">Permasalahannya adalah model basis data relasional kurang sesuai diterapkan pada sistem berbasis inferensi (Laallam </w:t>
       </w:r>
       <w:r>
         <w:rPr>
@@ -879,64 +908,13 @@
         <w:rPr>
           <w:color w:val="000000"/>
         </w:rPr>
-        <w:t>. 2013)</w:t>
-      </w:r>
-      <w:r>
-        <w:rPr>
-          <w:rFonts w:cs="Times New Roman"/>
-          <w:szCs w:val="24"/>
-        </w:rPr>
-        <w:t>.</w:t>
-      </w:r>
-      <w:r>
-        <w:rPr>
-          <w:rFonts w:cs="Times New Roman"/>
-          <w:szCs w:val="24"/>
-        </w:rPr>
-        <w:t xml:space="preserve"> Selain itu model basis data relasional dapat menghasilkan data yang berganda. </w:t>
-      </w:r>
-      <w:r>
-        <w:rPr>
-          <w:rFonts w:cs="Times New Roman"/>
-          <w:szCs w:val="24"/>
-        </w:rPr>
-        <w:t>Oleh sebab itu</w:t>
-      </w:r>
-      <w:r>
-        <w:rPr>
-          <w:rFonts w:cs="Times New Roman"/>
-          <w:szCs w:val="24"/>
-        </w:rPr>
-        <w:t>,</w:t>
-      </w:r>
-      <w:r>
-        <w:rPr>
-          <w:rFonts w:cs="Times New Roman"/>
-          <w:szCs w:val="24"/>
-        </w:rPr>
-        <w:t xml:space="preserve"> dibutuhkan pemodelan data yang dapat </w:t>
-      </w:r>
-      <w:r>
-        <w:rPr>
-          <w:rFonts w:cs="Times New Roman"/>
-          <w:szCs w:val="24"/>
-        </w:rPr>
-        <w:lastRenderedPageBreak/>
-        <w:t xml:space="preserve">mengatasi hal tersebut. </w:t>
-      </w:r>
-      <w:r>
-        <w:rPr>
-          <w:rFonts w:cs="Times New Roman"/>
-          <w:szCs w:val="24"/>
-        </w:rPr>
-        <w:t xml:space="preserve">Metode pemodelan data yang </w:t>
-      </w:r>
-      <w:r>
-        <w:rPr>
-          <w:rFonts w:cs="Times New Roman"/>
-          <w:szCs w:val="24"/>
-        </w:rPr>
-        <w:t>dapat menangani sistem berbasis inferensi adalah ontologi.</w:t>
+        <w:t xml:space="preserve">. 2013). </w:t>
+      </w:r>
+      <w:r>
+        <w:rPr>
+          <w:color w:val="000000"/>
+        </w:rPr>
+        <w:t xml:space="preserve"> </w:t>
       </w:r>
     </w:p>
     <w:p>
@@ -985,39 +963,67 @@
     <w:p>
       <w:pPr>
         <w:rPr>
+          <w:rFonts w:cs="Times New Roman"/>
+          <w:szCs w:val="24"/>
+        </w:rPr>
+      </w:pPr>
+      <w:r>
+        <w:rPr>
+          <w:rFonts w:cs="Times New Roman"/>
+          <w:szCs w:val="24"/>
+        </w:rPr>
+        <w:t xml:space="preserve">Penelitian dengan menggunakan ontologi mengenai tumbuhan sudah banyak dilakukan, </w:t>
+      </w:r>
+      <w:r>
+        <w:rPr>
           <w:color w:val="000000"/>
         </w:rPr>
-      </w:pPr>
-      <w:r>
-        <w:rPr>
-          <w:rFonts w:cs="Times New Roman"/>
-          <w:szCs w:val="24"/>
-        </w:rPr>
-        <w:t xml:space="preserve">Penelitian dengan menggunakan ontologi mengenai tumbuhan obat sudah banyak dilakukan, </w:t>
+        <w:t>seperti penelitian tentang ontologi yang digunakan untuk menganalisis hubungan tumbuhan obat dengan istilah medis yang standar (Vadivu dan Hopper 2012).</w:t>
       </w:r>
       <w:r>
         <w:rPr>
           <w:color w:val="000000"/>
         </w:rPr>
-        <w:t>seperti penelitian tentang ontologi yang digunakan untuk menganalisis hubungan tumbuhan obat dengan istilah medis yang standar (Vadivu dan Hopper 2012).</w:t>
+        <w:t xml:space="preserve"> </w:t>
       </w:r>
       <w:r>
         <w:rPr>
           <w:color w:val="000000"/>
         </w:rPr>
+        <w:t xml:space="preserve">Penelitian yang terkait dengan ontologi </w:t>
+      </w:r>
+      <w:r>
+        <w:rPr>
+          <w:color w:val="000000"/>
+        </w:rPr>
+        <w:t xml:space="preserve">gen juga sudah pernah dilakukan untuk menghasilkan data gen yang dinamis </w:t>
+      </w:r>
+      <w:r>
+        <w:rPr>
+          <w:color w:val="000000"/>
+        </w:rPr>
+        <w:t>dan terkontrol (Ashburner 2000)</w:t>
+      </w:r>
+      <w:r>
+        <w:rPr>
+          <w:color w:val="000000"/>
+        </w:rPr>
         <w:t xml:space="preserve"> </w:t>
       </w:r>
       <w:r>
+        <w:t>dan pemodelan ontologi tumbuhan obat menggunakan pengetahuan etnobotani (Sanjaya 2014)</w:t>
+      </w:r>
+      <w:r>
         <w:rPr>
           <w:color w:val="000000"/>
         </w:rPr>
-        <w:t xml:space="preserve">Penelitian yang terkait dengan ontologi </w:t>
+        <w:t>.</w:t>
       </w:r>
       <w:r>
         <w:rPr>
           <w:color w:val="000000"/>
         </w:rPr>
-        <w:t>gen juga sudah pernah dilakukan untuk menghasilkan data gen yang dinamis dan terkontrol (Ashburner 2000).</w:t>
+        <w:t xml:space="preserve"> Namun</w:t>
       </w:r>
       <w:r>
         <w:rPr>
@@ -1029,211 +1035,98 @@
         <w:rPr>
           <w:color w:val="000000"/>
         </w:rPr>
-        <w:t>Namun</w:t>
-      </w:r>
-      <w:r>
-        <w:rPr>
-          <w:color w:val="000000"/>
-        </w:rPr>
-        <w:t>,</w:t>
-      </w:r>
-      <w:r>
-        <w:rPr>
-          <w:color w:val="000000"/>
-        </w:rPr>
-        <w:t xml:space="preserve"> penelitian tersebut belum menghasilkan hubungan antara tumbuhan obat dengan infomasi gen-nya.</w:t>
-      </w:r>
-      <w:r>
-        <w:rPr>
-          <w:color w:val="000000"/>
-        </w:rPr>
-        <w:t xml:space="preserve"> Pada penelitian ini akan dibuat sistem yang memanfaatkan web semantik yang digunakan untuk </w:t>
-      </w:r>
-      <w:r>
-        <w:rPr>
-          <w:color w:val="000000"/>
-        </w:rPr>
-        <w:t>mengintegrasikan</w:t>
-      </w:r>
-      <w:r>
-        <w:rPr>
-          <w:color w:val="000000"/>
-        </w:rPr>
-        <w:t xml:space="preserve"> informasi </w:t>
-      </w:r>
-      <w:r>
-        <w:rPr>
-          <w:color w:val="000000"/>
-        </w:rPr>
-        <w:t>gen</w:t>
-      </w:r>
-      <w:r>
-        <w:rPr>
-          <w:color w:val="000000"/>
-        </w:rPr>
-        <w:t xml:space="preserve"> dengan</w:t>
-      </w:r>
-      <w:r>
-        <w:rPr>
-          <w:color w:val="000000"/>
-        </w:rPr>
-        <w:t xml:space="preserve"> tumbuhan obat.</w:t>
-      </w:r>
-      <w:r>
-        <w:rPr>
-          <w:color w:val="000000"/>
-        </w:rPr>
-        <w:t xml:space="preserve"> </w:t>
-      </w:r>
-      <w:r>
-        <w:rPr>
-          <w:rFonts w:cs="Times New Roman"/>
-          <w:i/>
-          <w:iCs/>
-          <w:szCs w:val="24"/>
-        </w:rPr>
-        <w:t xml:space="preserve">Resource Description Framework </w:t>
-      </w:r>
-      <w:r>
-        <w:rPr>
-          <w:rFonts w:cs="Times New Roman"/>
-          <w:szCs w:val="24"/>
-        </w:rPr>
-        <w:t>(RDF)</w:t>
-      </w:r>
-      <w:r>
-        <w:rPr>
-          <w:rFonts w:cs="Times New Roman"/>
-          <w:i/>
-          <w:iCs/>
-          <w:szCs w:val="24"/>
-        </w:rPr>
-        <w:t xml:space="preserve"> </w:t>
-      </w:r>
-      <w:r>
-        <w:rPr>
-          <w:rFonts w:cs="Times New Roman"/>
-          <w:szCs w:val="24"/>
-        </w:rPr>
-        <w:t xml:space="preserve">akan diterapkan pada sistem ini untuk mengatasi masalah </w:t>
-      </w:r>
-      <w:r>
-        <w:rPr>
-          <w:rFonts w:cs="Times New Roman"/>
-          <w:iCs/>
-          <w:szCs w:val="24"/>
-        </w:rPr>
-        <w:t xml:space="preserve">integrasi dengan </w:t>
-      </w:r>
-      <w:r>
-        <w:rPr>
-          <w:rFonts w:cs="Times New Roman"/>
-          <w:iCs/>
-          <w:szCs w:val="24"/>
-        </w:rPr>
-        <w:t>data</w:t>
-      </w:r>
-      <w:r>
-        <w:rPr>
-          <w:rFonts w:cs="Times New Roman"/>
-          <w:iCs/>
-          <w:szCs w:val="24"/>
-        </w:rPr>
-        <w:t xml:space="preserve"> tumbuhan obat.</w:t>
-      </w:r>
-      <w:r>
-        <w:rPr>
-          <w:rFonts w:cs="Times New Roman"/>
-          <w:iCs/>
-          <w:szCs w:val="24"/>
-        </w:rPr>
-        <w:t xml:space="preserve"> RDF meru</w:t>
-      </w:r>
-      <w:r>
-        <w:rPr>
-          <w:rFonts w:cs="Times New Roman"/>
-          <w:iCs/>
-          <w:szCs w:val="24"/>
-        </w:rPr>
-        <w:t>pakan standar untuk merepresent</w:t>
-      </w:r>
-      <w:r>
-        <w:rPr>
-          <w:rFonts w:cs="Times New Roman"/>
-          <w:iCs/>
-          <w:szCs w:val="24"/>
-        </w:rPr>
-        <w:t xml:space="preserve">asikan data yang berbentuk grafik dan membagikan dengan manusia dan mesin. </w:t>
+        <w:t xml:space="preserve">penelitian tersebut berfokus pada pemodelan ontologi. </w:t>
+      </w:r>
+      <w:r>
+        <w:rPr>
+          <w:rFonts w:cs="Times New Roman"/>
+          <w:szCs w:val="24"/>
+        </w:rPr>
+        <w:t xml:space="preserve">Berdasarkan </w:t>
+      </w:r>
+      <w:r>
+        <w:rPr>
+          <w:rFonts w:cs="Times New Roman"/>
+          <w:szCs w:val="24"/>
+        </w:rPr>
+        <w:t>latar belakang di atas</w:t>
+      </w:r>
+      <w:r>
+        <w:rPr>
+          <w:rFonts w:cs="Times New Roman"/>
+          <w:szCs w:val="24"/>
+        </w:rPr>
+        <w:t xml:space="preserve"> penelitian ini akan </w:t>
+      </w:r>
+      <w:r>
+        <w:rPr>
+          <w:rFonts w:cs="Times New Roman"/>
+          <w:szCs w:val="24"/>
+        </w:rPr>
+        <w:t>membangun</w:t>
+      </w:r>
+      <w:r>
+        <w:rPr>
+          <w:rFonts w:cs="Times New Roman"/>
+          <w:szCs w:val="24"/>
+        </w:rPr>
+        <w:t xml:space="preserve"> sistem </w:t>
+      </w:r>
+      <w:r>
+        <w:rPr>
+          <w:rFonts w:cs="Times New Roman"/>
+          <w:szCs w:val="24"/>
+        </w:rPr>
+        <w:t>ontologi</w:t>
+      </w:r>
+      <w:bookmarkStart w:id="0" w:name="_GoBack"/>
+      <w:bookmarkEnd w:id="0"/>
+      <w:r>
+        <w:rPr>
+          <w:rFonts w:cs="Times New Roman"/>
+          <w:szCs w:val="24"/>
+        </w:rPr>
+        <w:t xml:space="preserve"> yang </w:t>
+      </w:r>
+      <w:r>
+        <w:rPr>
+          <w:rFonts w:cs="Times New Roman"/>
+          <w:szCs w:val="24"/>
+        </w:rPr>
+        <w:t>memanfaatkan ontologi yang sudah ada</w:t>
+      </w:r>
+      <w:r>
+        <w:rPr>
+          <w:rFonts w:cs="Times New Roman"/>
+          <w:szCs w:val="24"/>
+        </w:rPr>
+        <w:t xml:space="preserve"> untuk mengelola informasi tumbuhan</w:t>
+      </w:r>
+      <w:r>
+        <w:rPr>
+          <w:rFonts w:cs="Times New Roman"/>
+          <w:szCs w:val="24"/>
+        </w:rPr>
+        <w:t>.</w:t>
       </w:r>
     </w:p>
     <w:p>
       <w:pPr>
-        <w:rPr>
-          <w:rFonts w:cs="Times New Roman"/>
-          <w:szCs w:val="24"/>
-        </w:rPr>
-      </w:pPr>
-      <w:r>
-        <w:rPr>
-          <w:rFonts w:cs="Times New Roman"/>
-          <w:szCs w:val="24"/>
-        </w:rPr>
-        <w:t xml:space="preserve">Berdasarkan </w:t>
-      </w:r>
-      <w:r>
-        <w:rPr>
-          <w:rFonts w:cs="Times New Roman"/>
-          <w:szCs w:val="24"/>
-        </w:rPr>
-        <w:t>latar belakang di atas</w:t>
-      </w:r>
-      <w:r>
-        <w:rPr>
-          <w:rFonts w:cs="Times New Roman"/>
-          <w:szCs w:val="24"/>
-        </w:rPr>
-        <w:t xml:space="preserve"> penelitian ini akan mengembangkan sistem web semantik yang memberikan informasi gen tumbuhan obat.</w:t>
-      </w:r>
-      <w:r>
-        <w:rPr>
-          <w:rFonts w:cs="Times New Roman"/>
-          <w:szCs w:val="24"/>
-        </w:rPr>
-        <w:t xml:space="preserve"> Selain itu sistem web semantik ini akan menyediakan </w:t>
-      </w:r>
-      <w:r>
-        <w:rPr>
-          <w:rFonts w:cs="Times New Roman"/>
-          <w:i/>
-          <w:szCs w:val="24"/>
-        </w:rPr>
-        <w:t>web service</w:t>
-      </w:r>
-      <w:r>
-        <w:rPr>
-          <w:rFonts w:cs="Times New Roman"/>
-          <w:szCs w:val="24"/>
-        </w:rPr>
-        <w:t xml:space="preserve"> yang memungkinkan untuk terintegrasi dengan sistem web semantik yang lain.</w:t>
+        <w:spacing w:before="120"/>
+        <w:ind w:firstLine="0"/>
+        <w:rPr>
+          <w:b/>
+        </w:rPr>
+      </w:pPr>
+      <w:r>
+        <w:rPr>
+          <w:b/>
+        </w:rPr>
+        <w:t>Perumusan Masalah</w:t>
       </w:r>
     </w:p>
     <w:p>
       <w:pPr>
-        <w:spacing w:before="120"/>
-        <w:ind w:firstLine="0"/>
-        <w:rPr>
-          <w:b/>
-        </w:rPr>
-      </w:pPr>
-      <w:r>
-        <w:rPr>
-          <w:b/>
-        </w:rPr>
-        <w:t>Perumusan Masalah</w:t>
-      </w:r>
-    </w:p>
-    <w:p>
-      <w:pPr>
         <w:rPr>
           <w:rFonts w:cs="Times New Roman"/>
           <w:szCs w:val="24"/>
@@ -1258,49 +1151,42 @@
           <w:rFonts w:cs="Times New Roman"/>
           <w:szCs w:val="24"/>
         </w:rPr>
-        <w:t xml:space="preserve"> yang akan diteliti yaitu bagaimana mengimplementasikan ontologi gen yang tersedia menjadi sebuah sistem web sem</w:t>
-      </w:r>
-      <w:r>
-        <w:rPr>
-          <w:rFonts w:cs="Times New Roman"/>
-          <w:szCs w:val="24"/>
-        </w:rPr>
-        <w:t>antik, serta men</w:t>
-      </w:r>
-      <w:r>
-        <w:rPr>
-          <w:rFonts w:cs="Times New Roman"/>
-          <w:szCs w:val="24"/>
-        </w:rPr>
-        <w:t>g</w:t>
-      </w:r>
-      <w:r>
-        <w:rPr>
-          <w:rFonts w:cs="Times New Roman"/>
-          <w:szCs w:val="24"/>
-        </w:rPr>
-        <w:t xml:space="preserve">integrasikan ontologi gen yang ada dengan </w:t>
-      </w:r>
-      <w:r>
-        <w:rPr>
-          <w:rFonts w:cs="Times New Roman"/>
-          <w:szCs w:val="24"/>
-        </w:rPr>
-        <w:t>data</w:t>
-      </w:r>
-      <w:r>
-        <w:rPr>
-          <w:rFonts w:cs="Times New Roman"/>
-          <w:szCs w:val="24"/>
-        </w:rPr>
-        <w:t xml:space="preserve"> tumbuhan obat.</w:t>
-      </w:r>
-      <w:r>
-        <w:rPr>
-          <w:rFonts w:cs="Times New Roman"/>
-          <w:szCs w:val="24"/>
-        </w:rPr>
-        <w:t xml:space="preserve"> Selain itu juga merumuskan masalah bagaimana mengintegrasikan sistem web semantik gen tumbuhan obat dengan sistem web semantik yang lain.</w:t>
+        <w:t xml:space="preserve"> yang akan diteliti yaitu bagaimana </w:t>
+      </w:r>
+      <w:r>
+        <w:rPr>
+          <w:rFonts w:cs="Times New Roman"/>
+          <w:szCs w:val="24"/>
+        </w:rPr>
+        <w:t>membangun sistem web yang menerapkan ontologi gen</w:t>
+      </w:r>
+      <w:r>
+        <w:rPr>
+          <w:rFonts w:cs="Times New Roman"/>
+          <w:szCs w:val="24"/>
+        </w:rPr>
+        <w:t>.</w:t>
+      </w:r>
+      <w:r>
+        <w:rPr>
+          <w:rFonts w:cs="Times New Roman"/>
+          <w:szCs w:val="24"/>
+        </w:rPr>
+        <w:t xml:space="preserve"> Selain itu juga merumuskan masalah bagaimana </w:t>
+      </w:r>
+      <w:r>
+        <w:rPr>
+          <w:rFonts w:cs="Times New Roman"/>
+          <w:szCs w:val="24"/>
+        </w:rPr>
+        <w:t>melakukan inferensi pengetahuan dari</w:t>
+      </w:r>
+      <w:r>
+        <w:rPr>
+          <w:rFonts w:cs="Times New Roman"/>
+          <w:szCs w:val="24"/>
+        </w:rPr>
+        <w:t xml:space="preserve"> sistem web semantik gen tumbuhan dengan sistem web semantik yang lain.</w:t>
       </w:r>
     </w:p>
     <w:p>
@@ -1365,32 +1251,7 @@
           <w:bCs/>
           <w:lang w:val="en-GB" w:eastAsia="en-US"/>
         </w:rPr>
-        <w:t xml:space="preserve">Menerapkan teknologi web semantik </w:t>
-      </w:r>
-      <w:r>
-        <w:rPr>
-          <w:rFonts w:eastAsia="MS Mincho"/>
-          <w:bCs/>
-          <w:lang w:val="en-GB" w:eastAsia="en-US"/>
-        </w:rPr>
-        <w:t>untuk menggunakan ontologi gen (</w:t>
-      </w:r>
-      <w:r>
-        <w:rPr>
-          <w:rFonts w:eastAsia="MS Mincho"/>
-          <w:bCs/>
-          <w:i/>
-          <w:lang w:val="en-GB" w:eastAsia="en-US"/>
-        </w:rPr>
-        <w:t>gene ontology</w:t>
-      </w:r>
-      <w:r>
-        <w:rPr>
-          <w:rFonts w:eastAsia="MS Mincho"/>
-          <w:bCs/>
-          <w:lang w:val="en-GB" w:eastAsia="en-US"/>
-        </w:rPr>
-        <w:t>).</w:t>
+        <w:t>Membangun sistem Biodiversity Informatics tumbuhan menggunakan ontologi gen.</w:t>
       </w:r>
     </w:p>
     <w:p>
@@ -1414,7 +1275,7 @@
           <w:bCs/>
           <w:lang w:val="en-GB" w:eastAsia="en-US"/>
         </w:rPr>
-        <w:t xml:space="preserve">Mengintegrasikan sistem ontologi gen dengan </w:t>
+        <w:t>Menerapkan sistem inferensi pengetahuan pada ontologi gen untuk mengembalikan informasi berupa</w:t>
       </w:r>
       <w:r>
         <w:rPr>
@@ -1422,7 +1283,107 @@
           <w:bCs/>
           <w:lang w:val="en-GB" w:eastAsia="en-US"/>
         </w:rPr>
-        <w:t>data</w:t>
+        <w:t xml:space="preserve"> </w:t>
+      </w:r>
+      <w:r>
+        <w:rPr>
+          <w:rFonts w:eastAsia="MS Mincho"/>
+          <w:bCs/>
+          <w:i/>
+          <w:iCs/>
+          <w:lang w:eastAsia="en-US"/>
+        </w:rPr>
+        <w:t>molecular f</w:t>
+      </w:r>
+      <w:r>
+        <w:rPr>
+          <w:rFonts w:eastAsia="MS Mincho"/>
+          <w:bCs/>
+          <w:i/>
+          <w:iCs/>
+          <w:lang w:eastAsia="en-US"/>
+        </w:rPr>
+        <w:t xml:space="preserve">unction, </w:t>
+      </w:r>
+      <w:r>
+        <w:rPr>
+          <w:rFonts w:eastAsia="MS Mincho"/>
+          <w:bCs/>
+          <w:i/>
+          <w:iCs/>
+          <w:lang w:eastAsia="en-US"/>
+        </w:rPr>
+        <w:t>b</w:t>
+      </w:r>
+      <w:r>
+        <w:rPr>
+          <w:rFonts w:eastAsia="MS Mincho"/>
+          <w:bCs/>
+          <w:i/>
+          <w:iCs/>
+          <w:lang w:eastAsia="en-US"/>
+        </w:rPr>
+        <w:t xml:space="preserve">iological </w:t>
+      </w:r>
+      <w:r>
+        <w:rPr>
+          <w:rFonts w:eastAsia="MS Mincho"/>
+          <w:bCs/>
+          <w:i/>
+          <w:iCs/>
+          <w:lang w:eastAsia="en-US"/>
+        </w:rPr>
+        <w:t>p</w:t>
+      </w:r>
+      <w:r>
+        <w:rPr>
+          <w:rFonts w:eastAsia="MS Mincho"/>
+          <w:bCs/>
+          <w:i/>
+          <w:iCs/>
+          <w:lang w:eastAsia="en-US"/>
+        </w:rPr>
+        <w:t xml:space="preserve">rocesses dan </w:t>
+      </w:r>
+      <w:r>
+        <w:rPr>
+          <w:rFonts w:eastAsia="MS Mincho"/>
+          <w:bCs/>
+          <w:i/>
+          <w:iCs/>
+          <w:lang w:eastAsia="en-US"/>
+        </w:rPr>
+        <w:t>c</w:t>
+      </w:r>
+      <w:r>
+        <w:rPr>
+          <w:rFonts w:eastAsia="MS Mincho"/>
+          <w:bCs/>
+          <w:i/>
+          <w:iCs/>
+          <w:lang w:eastAsia="en-US"/>
+        </w:rPr>
+        <w:t xml:space="preserve">ellular </w:t>
+      </w:r>
+      <w:r>
+        <w:rPr>
+          <w:rFonts w:eastAsia="MS Mincho"/>
+          <w:bCs/>
+          <w:i/>
+          <w:iCs/>
+          <w:lang w:eastAsia="en-US"/>
+        </w:rPr>
+        <w:t>c</w:t>
+      </w:r>
+      <w:r>
+        <w:rPr>
+          <w:rFonts w:eastAsia="MS Mincho"/>
+          <w:bCs/>
+          <w:i/>
+          <w:iCs/>
+          <w:lang w:eastAsia="en-US"/>
+        </w:rPr>
+        <w:t>omponents</w:t>
       </w:r>
       <w:r>
         <w:rPr>
@@ -1430,105 +1391,166 @@
           <w:bCs/>
           <w:lang w:val="en-GB" w:eastAsia="en-US"/>
         </w:rPr>
-        <w:t xml:space="preserve"> tumbuhan obat.</w:t>
+        <w:t xml:space="preserve"> yang terdapat pada </w:t>
+      </w:r>
+      <w:r>
+        <w:rPr>
+          <w:rFonts w:eastAsia="MS Mincho"/>
+          <w:bCs/>
+          <w:lang w:val="en-GB" w:eastAsia="en-US"/>
+        </w:rPr>
+        <w:t>tumbuhan</w:t>
+      </w:r>
+      <w:r>
+        <w:rPr>
+          <w:rFonts w:eastAsia="MS Mincho"/>
+          <w:bCs/>
+          <w:lang w:val="en-GB" w:eastAsia="en-US"/>
+        </w:rPr>
+        <w:t>.</w:t>
       </w:r>
     </w:p>
     <w:p>
       <w:pPr>
-        <w:pStyle w:val="ListParagraph"/>
-        <w:numPr>
-          <w:ilvl w:val="0"/>
-          <w:numId w:val="27"/>
-        </w:numPr>
-        <w:spacing w:after="120"/>
-        <w:ind w:left="567" w:hanging="567"/>
+        <w:spacing w:before="120"/>
+        <w:ind w:firstLine="0"/>
+        <w:rPr>
+          <w:b/>
+        </w:rPr>
+      </w:pPr>
+      <w:r>
+        <w:rPr>
+          <w:b/>
+        </w:rPr>
+        <w:t>Manfaat Penelitian</w:t>
+      </w:r>
+    </w:p>
+    <w:p>
+      <w:pPr>
+        <w:ind w:firstLine="720"/>
+        <w:rPr>
+          <w:szCs w:val="24"/>
+        </w:rPr>
+      </w:pPr>
+      <w:r>
+        <w:rPr>
+          <w:szCs w:val="24"/>
+        </w:rPr>
+        <w:t xml:space="preserve">Manfaat yang diinginkan dari penelitian ini adalah membantu proses dokumentasi data dan pengetahuan keanekaragaman hayati tumbuhan. Dengan memanfaatkan ontologi, memungkinkan sistem untuk melakukan inferensi dan mengembalikan informasi detail tumbuhan mengenai </w:t>
+      </w:r>
+      <w:r>
         <w:rPr>
           <w:rFonts w:eastAsia="MS Mincho"/>
           <w:bCs/>
-          <w:lang w:val="id-ID" w:eastAsia="en-US"/>
-        </w:rPr>
-      </w:pPr>
+          <w:i/>
+          <w:iCs/>
+          <w:lang w:eastAsia="en-US"/>
+        </w:rPr>
+        <w:t>molecular f</w:t>
+      </w:r>
       <w:r>
         <w:rPr>
           <w:rFonts w:eastAsia="MS Mincho"/>
           <w:bCs/>
+          <w:i/>
+          <w:iCs/>
           <w:lang w:eastAsia="en-US"/>
         </w:rPr>
-        <w:t>Mengintegrasikan sistem ontologi gen dengan sistem yang lain, yaitu ontologi tumbuhan (</w:t>
+        <w:t xml:space="preserve">unction, </w:t>
       </w:r>
       <w:r>
         <w:rPr>
           <w:rFonts w:eastAsia="MS Mincho"/>
           <w:bCs/>
           <w:i/>
+          <w:iCs/>
           <w:lang w:eastAsia="en-US"/>
         </w:rPr>
-        <w:t>plant ontology</w:t>
+        <w:t>b</w:t>
       </w:r>
       <w:r>
         <w:rPr>
           <w:rFonts w:eastAsia="MS Mincho"/>
           <w:bCs/>
+          <w:i/>
+          <w:iCs/>
           <w:lang w:eastAsia="en-US"/>
         </w:rPr>
-        <w:t>) dan ontologi lingkungan (</w:t>
+        <w:t xml:space="preserve">iological </w:t>
       </w:r>
       <w:r>
         <w:rPr>
           <w:rFonts w:eastAsia="MS Mincho"/>
           <w:bCs/>
           <w:i/>
+          <w:iCs/>
           <w:lang w:eastAsia="en-US"/>
         </w:rPr>
-        <w:t>environment ontoloy</w:t>
+        <w:t>p</w:t>
       </w:r>
       <w:r>
         <w:rPr>
           <w:rFonts w:eastAsia="MS Mincho"/>
           <w:bCs/>
+          <w:i/>
+          <w:iCs/>
           <w:lang w:eastAsia="en-US"/>
         </w:rPr>
-        <w:t>)</w:t>
+        <w:t xml:space="preserve">rocesses dan </w:t>
       </w:r>
       <w:r>
         <w:rPr>
           <w:rFonts w:eastAsia="MS Mincho"/>
           <w:bCs/>
+          <w:i/>
+          <w:iCs/>
           <w:lang w:eastAsia="en-US"/>
         </w:rPr>
-        <w:t>.</w:t>
-      </w:r>
-    </w:p>
-    <w:p>
-      <w:pPr>
-        <w:spacing w:before="120"/>
-        <w:ind w:firstLine="0"/>
-        <w:rPr>
-          <w:b/>
-        </w:rPr>
-      </w:pPr>
-      <w:r>
-        <w:rPr>
-          <w:b/>
-        </w:rPr>
-        <w:t>Manfaat Penelitian</w:t>
-      </w:r>
-    </w:p>
-    <w:p>
-      <w:pPr>
-        <w:spacing w:after="120"/>
-      </w:pPr>
-      <w:r>
-        <w:rPr>
-          <w:lang w:val="en-GB"/>
-        </w:rPr>
-        <w:t>Hasil pengembangan</w:t>
-      </w:r>
-      <w:r>
-        <w:rPr>
-          <w:lang w:val="en-GB"/>
-        </w:rPr>
-        <w:t xml:space="preserve"> sistem ontologi gen ini diharapkan dapat membantu memberikan informasi mengenai gen dari tumbuhan obat. </w:t>
+        <w:t>c</w:t>
+      </w:r>
+      <w:r>
+        <w:rPr>
+          <w:rFonts w:eastAsia="MS Mincho"/>
+          <w:bCs/>
+          <w:i/>
+          <w:iCs/>
+          <w:lang w:eastAsia="en-US"/>
+        </w:rPr>
+        <w:t xml:space="preserve">ellular </w:t>
+      </w:r>
+      <w:r>
+        <w:rPr>
+          <w:rFonts w:eastAsia="MS Mincho"/>
+          <w:bCs/>
+          <w:i/>
+          <w:iCs/>
+          <w:lang w:eastAsia="en-US"/>
+        </w:rPr>
+        <w:t>c</w:t>
+      </w:r>
+      <w:r>
+        <w:rPr>
+          <w:rFonts w:eastAsia="MS Mincho"/>
+          <w:bCs/>
+          <w:i/>
+          <w:iCs/>
+          <w:lang w:eastAsia="en-US"/>
+        </w:rPr>
+        <w:t>omponents</w:t>
+      </w:r>
+      <w:r>
+        <w:rPr>
+          <w:rFonts w:eastAsia="MS Mincho"/>
+          <w:bCs/>
+          <w:lang w:val="en-GB" w:eastAsia="en-US"/>
+        </w:rPr>
+        <w:t xml:space="preserve"> </w:t>
+      </w:r>
+      <w:r>
+        <w:rPr>
+          <w:szCs w:val="24"/>
+        </w:rPr>
+        <w:t>tumbuhan. Dengan informasi tersebut, diharapkan proses dokumentasi keanekaragaman hayati tumbuhan berjalan lebih efektif.</w:t>
       </w:r>
     </w:p>
     <w:p>
@@ -1589,31 +1611,20 @@
           <w:ilvl w:val="0"/>
           <w:numId w:val="9"/>
         </w:numPr>
-        <w:ind w:left="540" w:hanging="540"/>
-      </w:pPr>
-      <w:r>
-        <w:t>Data korpus yang digunakan terbatas hanya tumbuhan obat.</w:t>
-      </w:r>
-    </w:p>
-    <w:p>
-      <w:pPr>
-        <w:numPr>
-          <w:ilvl w:val="0"/>
-          <w:numId w:val="9"/>
-        </w:numPr>
-        <w:ind w:left="540" w:hanging="540"/>
-      </w:pPr>
-      <w:r>
-        <w:t>Sistem ontologi gen yang dibangun diintegrasikan dengan ontologi tanaman dan on</w:t>
-      </w:r>
-      <w:r>
-        <w:t>tologi lingkunga</w:t>
-      </w:r>
-      <w:r>
-        <w:t>n</w:t>
-      </w:r>
-      <w:r>
-        <w:t>.</w:t>
+        <w:ind w:left="567" w:hanging="567"/>
+      </w:pPr>
+      <w:r>
+        <w:t xml:space="preserve">Membangun </w:t>
+      </w:r>
+      <w:r>
+        <w:rPr>
+          <w:i/>
+          <w:iCs/>
+        </w:rPr>
+        <w:t>biodiversity informatics</w:t>
+      </w:r>
+      <w:r>
+        <w:t xml:space="preserve"> pada level genetik.</w:t>
       </w:r>
     </w:p>
     <w:p>
@@ -1822,7 +1833,6 @@
         <w:t>.</w:t>
       </w:r>
     </w:p>
-    <w:p/>
     <w:p>
       <w:pPr>
         <w:ind w:firstLine="0"/>
@@ -1831,736 +1841,389 @@
           <w:b/>
         </w:rPr>
       </w:pPr>
-      <w:r>
-        <w:rPr>
-          <w:b/>
-        </w:rPr>
-        <w:t>Tumbuhan Obat</w:t>
-      </w:r>
     </w:p>
     <w:p>
-      <w:r>
-        <w:t>Sampai tahun 2001 Laboratorium Konservasi Tumbuhan, Fakultas Kehutanan IPB telah mendata dari berbagai laporan penelitian dan literatur tidak kurang dari 2039 spesies tumbuhan obat yang berasal dari hutan Indonesia</w:t>
+      <w:pPr>
+        <w:ind w:firstLine="0"/>
+        <w:jc w:val="center"/>
+        <w:rPr>
+          <w:b/>
+        </w:rPr>
+      </w:pPr>
+      <w:r>
+        <w:rPr>
+          <w:b/>
+        </w:rPr>
+        <w:t>Ontologi</w:t>
+      </w:r>
+    </w:p>
+    <w:p>
+      <w:r>
+        <w:t>Ontologi adalah suatu metode yang digunakan untuk merepresentasikan pengetahuan yang mendefinisikan hubungan dan klasifikasi dari pengetahuan tertentu (Jepsen 2009).</w:t>
+      </w:r>
+      <w:r>
+        <w:t xml:space="preserve"> Seperti pemrograman berorientasi objek, ontologi juga menggunakan kelas dan </w:t>
+      </w:r>
+      <w:r>
+        <w:rPr>
+          <w:i/>
+        </w:rPr>
+        <w:t>instance</w:t>
+      </w:r>
+      <w:r>
+        <w:t xml:space="preserve"> dalam merepresentasikan pengetahuan. Namun, ontologi dengan pemrograman berorientasi objek berbeda dalam implementasinya. Pada pemrograman berorientasi objek </w:t>
+      </w:r>
+      <w:r>
+        <w:rPr>
+          <w:rFonts w:cs="Times New Roman"/>
+          <w:i/>
+          <w:szCs w:val="24"/>
+        </w:rPr>
+        <w:t>instance</w:t>
+      </w:r>
+      <w:r>
+        <w:rPr>
+          <w:rFonts w:cs="Times New Roman"/>
+          <w:szCs w:val="24"/>
+        </w:rPr>
+        <w:t xml:space="preserve"> merupakan contoh nyata dari kelas tersebut. Pada ontologi, </w:t>
+      </w:r>
+      <w:r>
+        <w:rPr>
+          <w:rFonts w:cs="Times New Roman"/>
+          <w:i/>
+          <w:szCs w:val="24"/>
+        </w:rPr>
+        <w:t>instance</w:t>
+      </w:r>
+      <w:r>
+        <w:rPr>
+          <w:rFonts w:cs="Times New Roman"/>
+          <w:szCs w:val="24"/>
+        </w:rPr>
+        <w:t xml:space="preserve"> bermakna anggota suatu domain tertentu (Jepsen 2009).</w:t>
+      </w:r>
+    </w:p>
+    <w:p>
+      <w:pPr>
+        <w:ind w:firstLine="0"/>
+        <w:jc w:val="center"/>
+        <w:rPr>
+          <w:b/>
+        </w:rPr>
+      </w:pPr>
+    </w:p>
+    <w:p>
+      <w:pPr>
+        <w:ind w:firstLine="0"/>
+        <w:jc w:val="center"/>
+        <w:rPr>
+          <w:b/>
+        </w:rPr>
+      </w:pPr>
+      <w:r>
+        <w:rPr>
+          <w:b/>
+          <w:i/>
+        </w:rPr>
+        <w:t>Gen</w:t>
+      </w:r>
+      <w:r>
+        <w:rPr>
+          <w:b/>
+          <w:i/>
+        </w:rPr>
+        <w:t>e Ontology</w:t>
+      </w:r>
+      <w:r>
+        <w:rPr>
+          <w:b/>
+        </w:rPr>
+        <w:t xml:space="preserve"> (GO)</w:t>
+      </w:r>
+    </w:p>
+    <w:p>
+      <w:r>
+        <w:rPr>
+          <w:i/>
+        </w:rPr>
+        <w:t>Gene ontology</w:t>
+      </w:r>
+      <w:r>
+        <w:rPr>
+          <w:i/>
+        </w:rPr>
+        <w:t xml:space="preserve"> </w:t>
+      </w:r>
+      <w:r>
+        <w:t xml:space="preserve">(GO) dikembangkan </w:t>
+      </w:r>
+      <w:r>
+        <w:t xml:space="preserve">oleh Gene Ontology Consortium untuk memberikan informasi mengenai gen yang lebih dinamis, terkontrol dan memiliki aturan yang sama. </w:t>
+      </w:r>
+      <w:r>
+        <w:t xml:space="preserve">Dibuat dari tahun 1998 GO pada awalnya mengkolaborasikan tiga buah </w:t>
+      </w:r>
+      <w:r>
+        <w:rPr>
+          <w:i/>
+        </w:rPr>
+        <w:t>database</w:t>
+      </w:r>
+      <w:r>
+        <w:t xml:space="preserve"> organisme yaitu Fly Base (</w:t>
+      </w:r>
+      <w:r>
+        <w:rPr>
+          <w:rFonts w:cs="Times New Roman"/>
+          <w:i/>
+          <w:iCs/>
+          <w:color w:val="333333"/>
+          <w:szCs w:val="24"/>
+          <w:shd w:val="clear" w:color="auto" w:fill="FFFFFF"/>
+        </w:rPr>
+        <w:t>Drosophila</w:t>
+      </w:r>
+      <w:r>
+        <w:rPr>
+          <w:rFonts w:ascii="Helvetica" w:hAnsi="Helvetica" w:cs="Helvetica"/>
+          <w:i/>
+          <w:iCs/>
+          <w:color w:val="333333"/>
+          <w:sz w:val="21"/>
+          <w:szCs w:val="21"/>
+          <w:shd w:val="clear" w:color="auto" w:fill="FFFFFF"/>
+        </w:rPr>
+        <w:t xml:space="preserve">), </w:t>
+      </w:r>
+      <w:r>
+        <w:t xml:space="preserve">Saccharomyces Genome Database (SGD) </w:t>
+      </w:r>
+      <w:r>
+        <w:t>dan</w:t>
+      </w:r>
+      <w:r>
+        <w:t xml:space="preserve"> Mouse Genome Database (MGD)</w:t>
       </w:r>
       <w:r>
         <w:t>.</w:t>
       </w:r>
       <w:r>
+        <w:t xml:space="preserve"> Semenjak itu GO terus berkembang dengan bergabungknya penelitian-penelitian mengenai ontologi gen dari lembaga lain. </w:t>
+      </w:r>
+      <w:r>
+        <w:t>Saat ini GO sudah menampung data-data mengenai gen tumbuhan, hewan dan mikroba.</w:t>
+      </w:r>
+      <w:r>
         <w:t xml:space="preserve"> </w:t>
       </w:r>
-      <w:r>
-        <w:rPr>
-          <w:color w:val="000000"/>
-        </w:rPr>
-        <w:t>Berdasarkan keanekaragamannya, tumbuhan obat dapat dikelompokkan berdasarkan familinya, formasi hutan, habitus, dan bagian tumbuhan yang dapat digunakan sebagai obat (Zuhud 2008). Bagian-bagian tumbuhan yang dapat digunakan sebagai obat sangat bervariasi mulai dari daun muda atau pucuk, buah, batang, kulit, getah, umbi dan akar (Hamzari 2008).</w:t>
+    </w:p>
+    <w:p>
+      <w:r>
+        <w:t xml:space="preserve">GO memiliki tiga komponen ontology yaitu </w:t>
+      </w:r>
+      <w:r>
+        <w:rPr>
+          <w:i/>
+        </w:rPr>
+        <w:t>Molecular Function</w:t>
+      </w:r>
+      <w:r>
+        <w:rPr>
+          <w:i/>
+        </w:rPr>
+        <w:t>,</w:t>
+      </w:r>
+      <w:r>
+        <w:rPr>
+          <w:i/>
+        </w:rPr>
+        <w:t xml:space="preserve"> </w:t>
+      </w:r>
+      <w:r>
+        <w:rPr>
+          <w:i/>
+        </w:rPr>
+        <w:t>Biological</w:t>
+      </w:r>
+      <w:r>
+        <w:rPr>
+          <w:i/>
+        </w:rPr>
+        <w:t xml:space="preserve"> Processes dan Cellular Components </w:t>
+      </w:r>
+      <w:r>
+        <w:t>(Ashburner 2000)</w:t>
+      </w:r>
+      <w:r>
+        <w:t>.</w:t>
+      </w:r>
+      <w:r>
+        <w:t xml:space="preserve"> </w:t>
+      </w:r>
+      <w:r>
+        <w:rPr>
+          <w:i/>
+        </w:rPr>
+        <w:t>Molecular Function</w:t>
+      </w:r>
+      <w:r>
+        <w:rPr>
+          <w:i/>
+        </w:rPr>
+        <w:t xml:space="preserve"> </w:t>
+      </w:r>
+      <w:r>
+        <w:t xml:space="preserve">merupakan </w:t>
+      </w:r>
+      <w:r>
+        <w:t>aktivitas</w:t>
+      </w:r>
+      <w:r>
+        <w:t xml:space="preserve"> yan</w:t>
+      </w:r>
+      <w:r>
+        <w:t>g terjadi pada level molekular seperti aktivitas</w:t>
+      </w:r>
+      <w:r>
+        <w:t xml:space="preserve"> katalis atau aktivitas binding.</w:t>
+      </w:r>
+      <w:r>
+        <w:t xml:space="preserve"> </w:t>
+      </w:r>
+      <w:r>
+        <w:t xml:space="preserve"> </w:t>
+      </w:r>
+      <w:r>
+        <w:rPr>
+          <w:i/>
+        </w:rPr>
+        <w:t xml:space="preserve">Biological </w:t>
+      </w:r>
+      <w:r>
+        <w:rPr>
+          <w:i/>
+        </w:rPr>
+        <w:t>p</w:t>
+      </w:r>
+      <w:r>
+        <w:rPr>
+          <w:i/>
+        </w:rPr>
+        <w:t>rocesses</w:t>
+      </w:r>
+      <w:r>
+        <w:rPr>
+          <w:i/>
+        </w:rPr>
+        <w:t xml:space="preserve"> </w:t>
+      </w:r>
+      <w:r>
+        <w:t xml:space="preserve"> </w:t>
+      </w:r>
+      <w:r>
+        <w:t>menggambarkan serangkaian kegiatan</w:t>
+      </w:r>
+      <w:r>
+        <w:t xml:space="preserve"> dengan tujuan tertentu</w:t>
+      </w:r>
+      <w:r>
+        <w:t xml:space="preserve"> yang melibatkan proses </w:t>
+      </w:r>
+      <w:r>
+        <w:rPr>
+          <w:i/>
+        </w:rPr>
+        <w:t>molecular function</w:t>
+      </w:r>
+      <w:r>
+        <w:t>.</w:t>
+      </w:r>
+      <w:r>
+        <w:rPr>
+          <w:i/>
+        </w:rPr>
+        <w:t xml:space="preserve"> </w:t>
+      </w:r>
+      <w:r>
+        <w:rPr>
+          <w:i/>
+        </w:rPr>
+        <w:t xml:space="preserve">Cellular </w:t>
+      </w:r>
+      <w:r>
+        <w:rPr>
+          <w:i/>
+        </w:rPr>
+        <w:t>c</w:t>
+      </w:r>
+      <w:r>
+        <w:rPr>
+          <w:i/>
+        </w:rPr>
+        <w:t>omponents</w:t>
+      </w:r>
+      <w:r>
+        <w:t xml:space="preserve"> menggambarkan komponen-komponen sel yang merupakan bagian dari objek yang lebih besar sebagai contoh retikulum endoplasma atau nukleus. Selain itu </w:t>
+      </w:r>
+      <w:r>
+        <w:rPr>
+          <w:i/>
+        </w:rPr>
+        <w:t>cellular components</w:t>
+      </w:r>
+      <w:r>
+        <w:t xml:space="preserve"> juga memberikan informasi gene-product, sebagai contoh ribosome dan </w:t>
+      </w:r>
+      <w:r>
+        <w:rPr>
+          <w:rFonts w:cs="Times New Roman"/>
+          <w:color w:val="333333"/>
+          <w:szCs w:val="24"/>
+          <w:shd w:val="clear" w:color="auto" w:fill="FFFFFF"/>
+        </w:rPr>
+        <w:t>proteasome</w:t>
+      </w:r>
+      <w:r>
+        <w:t>.</w:t>
+      </w:r>
+      <w:r>
+        <w:t xml:space="preserve"> Gambar 1 merupakan sebagian kecil dari term yang ada di bawah </w:t>
+      </w:r>
+      <w:r>
+        <w:rPr>
+          <w:i/>
+        </w:rPr>
+        <w:t>b</w:t>
+      </w:r>
+      <w:r>
+        <w:rPr>
+          <w:i/>
+        </w:rPr>
+        <w:t xml:space="preserve">iological </w:t>
+      </w:r>
+      <w:r>
+        <w:rPr>
+          <w:i/>
+        </w:rPr>
+        <w:t>p</w:t>
+      </w:r>
+      <w:r>
+        <w:rPr>
+          <w:i/>
+        </w:rPr>
+        <w:t>rocesses</w:t>
+      </w:r>
+      <w:r>
+        <w:rPr>
+          <w:i/>
+        </w:rPr>
+        <w:t>.</w:t>
       </w:r>
     </w:p>
     <w:p/>
     <w:p>
       <w:pPr>
-        <w:ind w:firstLine="0"/>
-        <w:jc w:val="center"/>
-        <w:rPr>
-          <w:b/>
-        </w:rPr>
-      </w:pPr>
-      <w:r>
-        <w:rPr>
-          <w:b/>
-        </w:rPr>
-        <w:t>Ontologi</w:t>
-      </w:r>
-    </w:p>
-    <w:p>
-      <w:r>
-        <w:t>Ontologi adalah suatu metode yang digunakan untuk merepresentasikan pengetahuan yang mendefinisikan hubungan dan klasifikasi dari pengetahuan tertentu (Jepsen 2009).</w:t>
-      </w:r>
-      <w:r>
-        <w:t xml:space="preserve"> Seperti pemrograman berorientasi objek, ontologi juga menggunakan kelas dan </w:t>
-      </w:r>
-      <w:r>
-        <w:rPr>
-          <w:i/>
-        </w:rPr>
-        <w:t>instance</w:t>
-      </w:r>
-      <w:r>
-        <w:t xml:space="preserve"> dalam merepresentasikan pengetahuan. Namun, ontologi dengan pemrograman berorientasi objek berbeda dalam implementasinya. Pada pemrograman berorientasi objek </w:t>
-      </w:r>
-      <w:r>
-        <w:rPr>
-          <w:rFonts w:cs="Times New Roman"/>
-          <w:i/>
-          <w:szCs w:val="24"/>
-        </w:rPr>
-        <w:t>instance</w:t>
-      </w:r>
-      <w:r>
-        <w:rPr>
-          <w:rFonts w:cs="Times New Roman"/>
-          <w:szCs w:val="24"/>
-        </w:rPr>
-        <w:t xml:space="preserve"> merupakan contoh nyata dari kelas tersebut. Pada ontologi, </w:t>
-      </w:r>
-      <w:r>
-        <w:rPr>
-          <w:rFonts w:cs="Times New Roman"/>
-          <w:i/>
-          <w:szCs w:val="24"/>
-        </w:rPr>
-        <w:t>instance</w:t>
-      </w:r>
-      <w:r>
-        <w:rPr>
-          <w:rFonts w:cs="Times New Roman"/>
-          <w:szCs w:val="24"/>
-        </w:rPr>
-        <w:t xml:space="preserve"> bermakna anggota suatu domain tertentu (Jepsen 2009).</w:t>
-      </w:r>
-    </w:p>
-    <w:p>
-      <w:pPr>
-        <w:ind w:firstLine="0"/>
-        <w:jc w:val="center"/>
-        <w:rPr>
-          <w:b/>
-        </w:rPr>
-      </w:pPr>
-    </w:p>
-    <w:p>
-      <w:pPr>
-        <w:ind w:firstLine="0"/>
-        <w:jc w:val="center"/>
-        <w:rPr>
-          <w:b/>
-        </w:rPr>
-      </w:pPr>
-      <w:r>
-        <w:rPr>
-          <w:b/>
-          <w:i/>
-        </w:rPr>
-        <w:t>Gen</w:t>
-      </w:r>
-      <w:r>
-        <w:rPr>
-          <w:b/>
-          <w:i/>
-        </w:rPr>
-        <w:t>e Ontology</w:t>
-      </w:r>
-      <w:r>
-        <w:rPr>
-          <w:b/>
-        </w:rPr>
-        <w:t xml:space="preserve"> (GO)</w:t>
-      </w:r>
-    </w:p>
-    <w:p>
-      <w:r>
-        <w:rPr>
-          <w:i/>
-        </w:rPr>
-        <w:t>Gene ontology</w:t>
-      </w:r>
-      <w:r>
-        <w:rPr>
-          <w:i/>
-        </w:rPr>
-        <w:t xml:space="preserve"> </w:t>
-      </w:r>
-      <w:r>
-        <w:t xml:space="preserve">(GO) dikembangkan </w:t>
-      </w:r>
-      <w:r>
-        <w:t xml:space="preserve">oleh Gene </w:t>
-      </w:r>
-      <w:r>
-        <w:t>Ontology Consortium</w:t>
-      </w:r>
-      <w:r>
-        <w:t xml:space="preserve"> untuk memberikan informasi mengenai gen yang lebih dinamis, terkontrol dan memiliki aturan yang sama. </w:t>
-      </w:r>
-      <w:r>
-        <w:t xml:space="preserve">GO </w:t>
-      </w:r>
-      <w:r>
-        <w:t xml:space="preserve">memiliki tiga komponen ontology yaitu </w:t>
-      </w:r>
-      <w:r>
-        <w:rPr>
-          <w:i/>
-        </w:rPr>
-        <w:t xml:space="preserve">Biological Processes, Cellular Components </w:t>
-      </w:r>
-      <w:r>
-        <w:t>dan</w:t>
-      </w:r>
-      <w:r>
-        <w:rPr>
-          <w:i/>
-        </w:rPr>
-        <w:t xml:space="preserve"> Molecular Function</w:t>
-      </w:r>
-      <w:r>
-        <w:t>.</w:t>
-      </w:r>
-      <w:r>
-        <w:t xml:space="preserve"> </w:t>
-      </w:r>
-      <w:r>
-        <w:t xml:space="preserve"> </w:t>
-      </w:r>
-      <w:r>
-        <w:rPr>
-          <w:i/>
-        </w:rPr>
-        <w:t xml:space="preserve">Biological </w:t>
-      </w:r>
-      <w:r>
-        <w:rPr>
-          <w:i/>
-        </w:rPr>
-        <w:t>p</w:t>
-      </w:r>
-      <w:r>
-        <w:rPr>
-          <w:i/>
-        </w:rPr>
-        <w:t>rocesses</w:t>
-      </w:r>
-      <w:r>
-        <w:rPr>
-          <w:i/>
-        </w:rPr>
-        <w:t xml:space="preserve"> </w:t>
-      </w:r>
-      <w:r>
-        <w:t xml:space="preserve"> mengacu gen atau </w:t>
-      </w:r>
-      <w:r>
-        <w:rPr>
-          <w:i/>
-        </w:rPr>
-        <w:t>gene product</w:t>
-      </w:r>
-      <w:r>
-        <w:t xml:space="preserve"> yang berkontribusi pada suatu objek biologis. </w:t>
-      </w:r>
-      <w:r>
-        <w:rPr>
-          <w:i/>
-        </w:rPr>
-        <w:t xml:space="preserve">Molecular </w:t>
-      </w:r>
-      <w:r>
-        <w:rPr>
-          <w:i/>
-        </w:rPr>
-        <w:t>func</w:t>
-      </w:r>
-      <w:r>
-        <w:rPr>
-          <w:i/>
-        </w:rPr>
-        <w:t>t</w:t>
-      </w:r>
-      <w:r>
-        <w:rPr>
-          <w:i/>
-        </w:rPr>
-        <w:t>ion</w:t>
-      </w:r>
-      <w:r>
-        <w:t xml:space="preserve"> mengacu pada aktifitas biokimia yang terjadi pada </w:t>
-      </w:r>
-      <w:r>
-        <w:rPr>
-          <w:i/>
-        </w:rPr>
-        <w:t>gene product</w:t>
-      </w:r>
-      <w:r>
-        <w:t>.</w:t>
-      </w:r>
-      <w:r>
-        <w:rPr>
-          <w:i/>
-        </w:rPr>
-        <w:t xml:space="preserve"> </w:t>
-      </w:r>
-      <w:r>
-        <w:rPr>
-          <w:i/>
-        </w:rPr>
-        <w:t xml:space="preserve">Cellular </w:t>
-      </w:r>
-      <w:r>
-        <w:rPr>
-          <w:i/>
-        </w:rPr>
-        <w:t>c</w:t>
-      </w:r>
-      <w:r>
-        <w:rPr>
-          <w:i/>
-        </w:rPr>
-        <w:t>omponents</w:t>
-      </w:r>
-      <w:r>
-        <w:rPr>
-          <w:i/>
-        </w:rPr>
-        <w:t xml:space="preserve"> </w:t>
-      </w:r>
-      <w:r>
-        <w:t xml:space="preserve">adalah tempat sel </w:t>
-      </w:r>
-      <w:r>
-        <w:t xml:space="preserve">aktif </w:t>
-      </w:r>
-      <w:r>
-        <w:t xml:space="preserve">yang berada di dalam </w:t>
-      </w:r>
-      <w:r>
-        <w:rPr>
-          <w:i/>
-        </w:rPr>
-        <w:t>gene product</w:t>
-      </w:r>
-      <w:r>
-        <w:rPr>
-          <w:i/>
-        </w:rPr>
-        <w:t xml:space="preserve"> </w:t>
-      </w:r>
-      <w:r>
-        <w:t>(Ashburner 2000)</w:t>
-      </w:r>
-      <w:bookmarkStart w:id="0" w:name="_GoBack"/>
-      <w:bookmarkEnd w:id="0"/>
-      <w:r>
-        <w:t>.</w:t>
-      </w:r>
-    </w:p>
-    <w:p>
-      <w:pPr>
-        <w:ind w:firstLine="0"/>
-        <w:jc w:val="center"/>
-        <w:rPr>
-          <w:b/>
-        </w:rPr>
-      </w:pPr>
-    </w:p>
-    <w:p>
-      <w:pPr>
-        <w:ind w:firstLine="0"/>
-        <w:jc w:val="center"/>
-        <w:rPr>
-          <w:b/>
-        </w:rPr>
-      </w:pPr>
-      <w:r>
-        <w:rPr>
-          <w:b/>
-        </w:rPr>
-        <w:t>Web Semantik</w:t>
-      </w:r>
-    </w:p>
-    <w:p>
-      <w:r>
-        <w:t xml:space="preserve">Web semantik adalah suatu </w:t>
-      </w:r>
-      <w:r>
-        <w:rPr>
-          <w:i/>
-        </w:rPr>
-        <w:t>framework</w:t>
-      </w:r>
-      <w:r>
-        <w:t xml:space="preserve"> yangg memungkinkan data dan pengetahuan untuk dipublikasikan, membagi dan menggunakan kembali pengetahuan yang terdapat pada internet</w:t>
-      </w:r>
-      <w:r>
-        <w:t xml:space="preserve"> (Ding </w:t>
-      </w:r>
-      <w:r>
-        <w:rPr>
-          <w:i/>
-        </w:rPr>
-        <w:t>et al.</w:t>
-      </w:r>
-      <w:r>
-        <w:t xml:space="preserve"> 2005)</w:t>
-      </w:r>
-      <w:r>
-        <w:t xml:space="preserve">. </w:t>
-      </w:r>
-      <w:r>
-        <w:t xml:space="preserve">Web semantik adalah suatu </w:t>
-      </w:r>
-      <w:r>
-        <w:rPr>
-          <w:i/>
-        </w:rPr>
-        <w:t>graph</w:t>
-      </w:r>
-      <w:r>
-        <w:t xml:space="preserve"> yang besar yang tersusun dari graph-graph yang lebih kecil. (Segaran 2009)</w:t>
-      </w:r>
-      <w:r>
-        <w:t>.</w:t>
-      </w:r>
-    </w:p>
-    <w:p/>
-    <w:p>
-      <w:pPr>
-        <w:ind w:firstLine="0"/>
-        <w:jc w:val="center"/>
-        <w:rPr>
-          <w:b/>
-        </w:rPr>
-      </w:pPr>
-      <w:r>
-        <w:rPr>
-          <w:rFonts w:cs="Times New Roman"/>
-          <w:b/>
-          <w:color w:val="000000"/>
-          <w:szCs w:val="24"/>
-        </w:rPr>
-        <w:t>Resource Description Framework</w:t>
-      </w:r>
-      <w:r>
-        <w:rPr>
-          <w:b/>
-        </w:rPr>
-        <w:t xml:space="preserve"> </w:t>
-      </w:r>
-      <w:r>
-        <w:rPr>
-          <w:b/>
-        </w:rPr>
-        <w:t>(</w:t>
-      </w:r>
-      <w:r>
-        <w:rPr>
-          <w:b/>
-        </w:rPr>
-        <w:t>RDF</w:t>
-      </w:r>
-      <w:r>
-        <w:rPr>
-          <w:b/>
-        </w:rPr>
-        <w:t>)</w:t>
-      </w:r>
-    </w:p>
-    <w:p>
-      <w:r>
-        <w:t xml:space="preserve">eXtensible Markup Language (XML) adalah suatu bahasa yang direpresentasikan dengan </w:t>
-      </w:r>
-      <w:r>
-        <w:rPr>
-          <w:i/>
-        </w:rPr>
-        <w:t>metadata</w:t>
-      </w:r>
-      <w:r>
-        <w:t>. XML merepresentasikan informasi agar dapat dengan mudah diakses oleh mesin.</w:t>
-      </w:r>
-      <w:r>
-        <w:t xml:space="preserve"> XML tidak menyediakan tag-tag</w:t>
-      </w:r>
-      <w:r>
-        <w:t xml:space="preserve"> </w:t>
-      </w:r>
-      <w:r>
-        <w:t>tertentu, tetapi penggunanya dapat mendefiniskan tag secara mandiri.</w:t>
-      </w:r>
-      <w:r>
-        <w:t xml:space="preserve"> Namun, XML tidak dapat menunjukkan arti dari suatu </w:t>
-      </w:r>
-      <w:r>
-        <w:lastRenderedPageBreak/>
-        <w:t xml:space="preserve">data. </w:t>
-      </w:r>
-      <w:r>
-        <w:t>RDF merupakan suatu bentuk dari data model.</w:t>
-      </w:r>
-      <w:r>
-        <w:t xml:space="preserve"> RDF mengadopsi </w:t>
-      </w:r>
-      <w:r>
-        <w:rPr>
-          <w:i/>
-        </w:rPr>
-        <w:t>syntax</w:t>
-      </w:r>
-      <w:r>
-        <w:rPr>
-          <w:i/>
-        </w:rPr>
-        <w:t xml:space="preserve">-syntax </w:t>
-      </w:r>
-      <w:r>
-        <w:t xml:space="preserve">yang dimiliki oleh XML. </w:t>
-      </w:r>
-      <w:r>
-        <w:rPr>
-          <w:rFonts w:cs="Times New Roman"/>
-          <w:color w:val="000000"/>
-          <w:szCs w:val="24"/>
-        </w:rPr>
-        <w:t>Menurut Antoniou dan Hermalen (2008)</w:t>
-      </w:r>
-      <w:r>
-        <w:rPr>
-          <w:rFonts w:cs="Times New Roman"/>
-          <w:color w:val="000000"/>
-          <w:szCs w:val="24"/>
-        </w:rPr>
-        <w:t xml:space="preserve">, RDF memiliki konsep dasar RDF yaitu </w:t>
-      </w:r>
-      <w:r>
-        <w:rPr>
-          <w:rFonts w:cs="Times New Roman"/>
-          <w:i/>
-          <w:color w:val="000000"/>
-          <w:szCs w:val="24"/>
-        </w:rPr>
-        <w:t xml:space="preserve">resource, properties, </w:t>
-      </w:r>
-      <w:r>
-        <w:rPr>
-          <w:rFonts w:cs="Times New Roman"/>
-          <w:color w:val="000000"/>
-          <w:szCs w:val="24"/>
-        </w:rPr>
-        <w:t xml:space="preserve">dan </w:t>
-      </w:r>
-      <w:r>
-        <w:rPr>
-          <w:rFonts w:cs="Times New Roman"/>
-          <w:i/>
-          <w:color w:val="000000"/>
-          <w:szCs w:val="24"/>
-        </w:rPr>
-        <w:t>statement</w:t>
-      </w:r>
-      <w:r>
-        <w:rPr>
-          <w:rFonts w:cs="Times New Roman"/>
-          <w:color w:val="000000"/>
-          <w:szCs w:val="24"/>
-        </w:rPr>
-        <w:t xml:space="preserve">. </w:t>
-      </w:r>
-      <w:r>
-        <w:rPr>
-          <w:rFonts w:cs="Times New Roman"/>
-          <w:i/>
-          <w:color w:val="000000"/>
-          <w:szCs w:val="24"/>
-        </w:rPr>
-        <w:t xml:space="preserve">Resource </w:t>
-      </w:r>
-      <w:r>
-        <w:rPr>
-          <w:rFonts w:cs="Times New Roman"/>
-          <w:color w:val="000000"/>
-          <w:szCs w:val="24"/>
-        </w:rPr>
-        <w:t xml:space="preserve">adalah objek atau tentang sesuatu yang ingin diungkapkan. Beberapa contoh </w:t>
-      </w:r>
-      <w:r>
-        <w:rPr>
-          <w:rFonts w:cs="Times New Roman"/>
-          <w:i/>
-          <w:color w:val="000000"/>
-          <w:szCs w:val="24"/>
-        </w:rPr>
-        <w:t xml:space="preserve">resource </w:t>
-      </w:r>
-      <w:r>
-        <w:rPr>
-          <w:rFonts w:cs="Times New Roman"/>
-          <w:color w:val="000000"/>
-          <w:szCs w:val="24"/>
-        </w:rPr>
-        <w:t xml:space="preserve">seperti judul buku, pengarang, penerbit, orang dan sebagainya. Setiap </w:t>
-      </w:r>
-      <w:r>
-        <w:rPr>
-          <w:rFonts w:cs="Times New Roman"/>
-          <w:i/>
-          <w:color w:val="000000"/>
-          <w:szCs w:val="24"/>
-        </w:rPr>
-        <w:t xml:space="preserve">resource </w:t>
-      </w:r>
-      <w:r>
-        <w:rPr>
-          <w:rFonts w:cs="Times New Roman"/>
-          <w:color w:val="000000"/>
-          <w:szCs w:val="24"/>
-        </w:rPr>
-        <w:t xml:space="preserve">memiliki </w:t>
-      </w:r>
-      <w:r>
-        <w:rPr>
-          <w:rFonts w:cs="Times New Roman"/>
-          <w:i/>
-          <w:color w:val="000000"/>
-          <w:szCs w:val="24"/>
-        </w:rPr>
-        <w:t>Universal Resource</w:t>
-      </w:r>
-      <w:r>
-        <w:rPr>
-          <w:rFonts w:cs="Times New Roman"/>
-          <w:color w:val="000000"/>
-          <w:szCs w:val="24"/>
-        </w:rPr>
-        <w:br/>
-      </w:r>
-      <w:r>
-        <w:rPr>
-          <w:rFonts w:cs="Times New Roman"/>
-          <w:i/>
-          <w:color w:val="000000"/>
-          <w:szCs w:val="24"/>
-        </w:rPr>
-        <w:t xml:space="preserve">Identifier </w:t>
-      </w:r>
-      <w:r>
-        <w:rPr>
-          <w:rFonts w:cs="Times New Roman"/>
-          <w:color w:val="000000"/>
-          <w:szCs w:val="24"/>
-        </w:rPr>
-        <w:t xml:space="preserve">(URI). </w:t>
-      </w:r>
-      <w:r>
-        <w:rPr>
-          <w:rFonts w:cs="Times New Roman"/>
-          <w:i/>
-          <w:color w:val="000000"/>
-          <w:szCs w:val="24"/>
-        </w:rPr>
-        <w:t xml:space="preserve">Properties </w:t>
-      </w:r>
-      <w:r>
-        <w:rPr>
-          <w:rFonts w:cs="Times New Roman"/>
-          <w:color w:val="000000"/>
-          <w:szCs w:val="24"/>
-        </w:rPr>
-        <w:t xml:space="preserve">adalah deskripsi hubungan antar </w:t>
-      </w:r>
-      <w:r>
-        <w:rPr>
-          <w:rFonts w:cs="Times New Roman"/>
-          <w:i/>
-          <w:color w:val="000000"/>
-          <w:szCs w:val="24"/>
-        </w:rPr>
-        <w:t>resource</w:t>
-      </w:r>
-      <w:r>
-        <w:rPr>
-          <w:rFonts w:cs="Times New Roman"/>
-          <w:color w:val="000000"/>
-          <w:szCs w:val="24"/>
-        </w:rPr>
-        <w:t xml:space="preserve">, misalnya properti yang menghubungkan antara buku dengan penulisnya adalah “ditulis oleh”. </w:t>
-      </w:r>
-      <w:r>
-        <w:rPr>
-          <w:rFonts w:cs="Times New Roman"/>
-          <w:i/>
-          <w:color w:val="000000"/>
-          <w:szCs w:val="24"/>
-        </w:rPr>
-        <w:t xml:space="preserve">Statement </w:t>
-      </w:r>
-      <w:r>
-        <w:rPr>
-          <w:rFonts w:cs="Times New Roman"/>
-          <w:color w:val="000000"/>
-          <w:szCs w:val="24"/>
-        </w:rPr>
-        <w:t xml:space="preserve">adalah bentuk literal dari </w:t>
-      </w:r>
-      <w:r>
-        <w:rPr>
-          <w:rFonts w:cs="Times New Roman"/>
-          <w:i/>
-          <w:color w:val="000000"/>
-          <w:szCs w:val="24"/>
-        </w:rPr>
-        <w:t>resource</w:t>
-      </w:r>
-      <w:r>
-        <w:rPr>
-          <w:rFonts w:cs="Times New Roman"/>
-          <w:color w:val="000000"/>
-          <w:szCs w:val="24"/>
-        </w:rPr>
-        <w:t xml:space="preserve">, </w:t>
-      </w:r>
-      <w:r>
-        <w:rPr>
-          <w:rFonts w:cs="Times New Roman"/>
-          <w:i/>
-          <w:color w:val="000000"/>
-          <w:szCs w:val="24"/>
-        </w:rPr>
-        <w:t xml:space="preserve">properties </w:t>
-      </w:r>
-      <w:r>
-        <w:rPr>
-          <w:rFonts w:cs="Times New Roman"/>
-          <w:color w:val="000000"/>
-          <w:szCs w:val="24"/>
-        </w:rPr>
-        <w:t xml:space="preserve">dan nilainya. Menurut Raimbault (2010), </w:t>
-      </w:r>
-      <w:r>
-        <w:rPr>
-          <w:rFonts w:cs="Times New Roman"/>
-          <w:i/>
-          <w:color w:val="000000"/>
-          <w:szCs w:val="24"/>
-        </w:rPr>
-        <w:t xml:space="preserve">statement </w:t>
-      </w:r>
-      <w:r>
-        <w:rPr>
-          <w:rFonts w:cs="Times New Roman"/>
-          <w:color w:val="000000"/>
-          <w:szCs w:val="24"/>
-        </w:rPr>
-        <w:t xml:space="preserve">disebut juga dengan </w:t>
-      </w:r>
-      <w:r>
-        <w:rPr>
-          <w:rFonts w:cs="Times New Roman"/>
-          <w:i/>
-          <w:color w:val="000000"/>
-          <w:szCs w:val="24"/>
-        </w:rPr>
-        <w:t>triple model</w:t>
-      </w:r>
-      <w:r>
-        <w:rPr>
-          <w:rFonts w:cs="Times New Roman"/>
-          <w:color w:val="000000"/>
-          <w:szCs w:val="24"/>
-        </w:rPr>
-        <w:t>.</w:t>
-      </w:r>
-    </w:p>
-    <w:p>
-      <w:pPr>
         <w:keepNext/>
         <w:ind w:firstLine="0"/>
         <w:jc w:val="center"/>
@@ -2570,8 +2233,473 @@
           <w:noProof/>
           <w:lang w:eastAsia="en-US"/>
         </w:rPr>
+        <w:lastRenderedPageBreak/>
         <w:drawing>
-          <wp:inline distT="0" distB="0" distL="0" distR="0" wp14:anchorId="5F40B416" wp14:editId="5049A840">
+          <wp:inline distT="0" distB="0" distL="0" distR="0" wp14:anchorId="33E42C49" wp14:editId="5383AC5C">
+            <wp:extent cx="5566410" cy="2714595"/>
+            <wp:effectExtent l="0" t="0" r="0" b="0"/>
+            <wp:docPr id="2" name="Picture 2" descr="diag-ontology-graph.gif"/>
+            <wp:cNvGraphicFramePr>
+              <a:graphicFrameLocks xmlns:a="http://schemas.openxmlformats.org/drawingml/2006/main" noChangeAspect="1"/>
+            </wp:cNvGraphicFramePr>
+            <a:graphic xmlns:a="http://schemas.openxmlformats.org/drawingml/2006/main">
+              <a:graphicData uri="http://schemas.openxmlformats.org/drawingml/2006/picture">
+                <pic:pic xmlns:pic="http://schemas.openxmlformats.org/drawingml/2006/picture">
+                  <pic:nvPicPr>
+                    <pic:cNvPr id="0" name="Picture 1" descr="diag-ontology-graph.gif"/>
+                    <pic:cNvPicPr>
+                      <a:picLocks noChangeAspect="1" noChangeArrowheads="1"/>
+                    </pic:cNvPicPr>
+                  </pic:nvPicPr>
+                  <pic:blipFill>
+                    <a:blip r:embed="rId9">
+                      <a:extLst>
+                        <a:ext uri="{28A0092B-C50C-407E-A947-70E740481C1C}">
+                          <a14:useLocalDpi xmlns:a14="http://schemas.microsoft.com/office/drawing/2010/main" val="0"/>
+                        </a:ext>
+                      </a:extLst>
+                    </a:blip>
+                    <a:srcRect/>
+                    <a:stretch>
+                      <a:fillRect/>
+                    </a:stretch>
+                  </pic:blipFill>
+                  <pic:spPr bwMode="auto">
+                    <a:xfrm>
+                      <a:off x="0" y="0"/>
+                      <a:ext cx="5566410" cy="2714595"/>
+                    </a:xfrm>
+                    <a:prstGeom prst="rect">
+                      <a:avLst/>
+                    </a:prstGeom>
+                    <a:noFill/>
+                    <a:ln>
+                      <a:noFill/>
+                    </a:ln>
+                  </pic:spPr>
+                </pic:pic>
+              </a:graphicData>
+            </a:graphic>
+          </wp:inline>
+        </w:drawing>
+      </w:r>
+    </w:p>
+    <w:p>
+      <w:pPr>
+        <w:pStyle w:val="Caption"/>
+        <w:jc w:val="center"/>
+        <w:rPr>
+          <w:b/>
+        </w:rPr>
+      </w:pPr>
+      <w:r>
+        <w:t xml:space="preserve">Gambar </w:t>
+      </w:r>
+      <w:r>
+        <w:fldChar w:fldCharType="begin"/>
+      </w:r>
+      <w:r>
+        <w:instrText xml:space="preserve"> SEQ Gambar \* ARABIC </w:instrText>
+      </w:r>
+      <w:r>
+        <w:fldChar w:fldCharType="separate"/>
+      </w:r>
+      <w:r>
+        <w:rPr>
+          <w:noProof/>
+        </w:rPr>
+        <w:t>1</w:t>
+      </w:r>
+      <w:r>
+        <w:rPr>
+          <w:noProof/>
+        </w:rPr>
+        <w:fldChar w:fldCharType="end"/>
+      </w:r>
+      <w:r>
+        <w:t xml:space="preserve"> </w:t>
+      </w:r>
+      <w:r>
+        <w:rPr>
+          <w:i/>
+        </w:rPr>
+        <w:t>Term</w:t>
+      </w:r>
+      <w:r>
+        <w:t xml:space="preserve"> di bawah </w:t>
+      </w:r>
+      <w:r>
+        <w:rPr>
+          <w:i/>
+        </w:rPr>
+        <w:t>biological processes</w:t>
+      </w:r>
+    </w:p>
+    <w:p>
+      <w:pPr>
+        <w:ind w:firstLine="0"/>
+        <w:jc w:val="center"/>
+        <w:rPr>
+          <w:b/>
+        </w:rPr>
+      </w:pPr>
+    </w:p>
+    <w:p>
+      <w:pPr>
+        <w:ind w:firstLine="0"/>
+        <w:jc w:val="center"/>
+        <w:rPr>
+          <w:b/>
+        </w:rPr>
+      </w:pPr>
+      <w:r>
+        <w:rPr>
+          <w:rFonts w:cs="Times New Roman"/>
+          <w:b/>
+          <w:color w:val="000000"/>
+          <w:szCs w:val="24"/>
+        </w:rPr>
+        <w:t>Resource Description Framework</w:t>
+      </w:r>
+      <w:r>
+        <w:rPr>
+          <w:b/>
+        </w:rPr>
+        <w:t xml:space="preserve"> </w:t>
+      </w:r>
+      <w:r>
+        <w:rPr>
+          <w:b/>
+        </w:rPr>
+        <w:t>(</w:t>
+      </w:r>
+      <w:r>
+        <w:rPr>
+          <w:b/>
+        </w:rPr>
+        <w:t>RDF</w:t>
+      </w:r>
+      <w:r>
+        <w:rPr>
+          <w:b/>
+        </w:rPr>
+        <w:t>)</w:t>
+      </w:r>
+    </w:p>
+    <w:p>
+      <w:r>
+        <w:t xml:space="preserve">eXtensible Markup Language (XML) adalah suatu bahasa yang direpresentasikan dengan </w:t>
+      </w:r>
+      <w:r>
+        <w:rPr>
+          <w:i/>
+        </w:rPr>
+        <w:t>metadata</w:t>
+      </w:r>
+      <w:r>
+        <w:t>. XML merepresentasikan informasi agar dapat dengan mudah diakses oleh mesin.</w:t>
+      </w:r>
+      <w:r>
+        <w:t xml:space="preserve"> XML tidak menyediakan tag-tag</w:t>
+      </w:r>
+      <w:r>
+        <w:t xml:space="preserve"> </w:t>
+      </w:r>
+      <w:r>
+        <w:t>tertentu, tetapi penggunanya dapat mendefiniskan tag secara mandiri.</w:t>
+      </w:r>
+      <w:r>
+        <w:t xml:space="preserve"> Namun, XML tidak dapat menunjukkan arti dari suatu data. </w:t>
+      </w:r>
+      <w:r>
+        <w:t>RDF merupakan suatu bentuk dari data model.</w:t>
+      </w:r>
+      <w:r>
+        <w:t xml:space="preserve"> RDF mengadopsi </w:t>
+      </w:r>
+      <w:r>
+        <w:rPr>
+          <w:i/>
+        </w:rPr>
+        <w:t>syntax</w:t>
+      </w:r>
+      <w:r>
+        <w:rPr>
+          <w:i/>
+        </w:rPr>
+        <w:t xml:space="preserve">-syntax </w:t>
+      </w:r>
+      <w:r>
+        <w:t xml:space="preserve">yang dimiliki oleh XML. </w:t>
+      </w:r>
+      <w:r>
+        <w:rPr>
+          <w:rFonts w:cs="Times New Roman"/>
+          <w:color w:val="000000"/>
+          <w:szCs w:val="24"/>
+        </w:rPr>
+        <w:t>Menurut Antoniou dan Hermalen (2008)</w:t>
+      </w:r>
+      <w:r>
+        <w:rPr>
+          <w:rFonts w:cs="Times New Roman"/>
+          <w:color w:val="000000"/>
+          <w:szCs w:val="24"/>
+        </w:rPr>
+        <w:t xml:space="preserve">, RDF memiliki konsep dasar RDF yaitu </w:t>
+      </w:r>
+      <w:r>
+        <w:rPr>
+          <w:rFonts w:cs="Times New Roman"/>
+          <w:i/>
+          <w:color w:val="000000"/>
+          <w:szCs w:val="24"/>
+        </w:rPr>
+        <w:t xml:space="preserve">resource, properties, </w:t>
+      </w:r>
+      <w:r>
+        <w:rPr>
+          <w:rFonts w:cs="Times New Roman"/>
+          <w:color w:val="000000"/>
+          <w:szCs w:val="24"/>
+        </w:rPr>
+        <w:t xml:space="preserve">dan </w:t>
+      </w:r>
+      <w:r>
+        <w:rPr>
+          <w:rFonts w:cs="Times New Roman"/>
+          <w:i/>
+          <w:color w:val="000000"/>
+          <w:szCs w:val="24"/>
+        </w:rPr>
+        <w:t>statement</w:t>
+      </w:r>
+      <w:r>
+        <w:rPr>
+          <w:rFonts w:cs="Times New Roman"/>
+          <w:color w:val="000000"/>
+          <w:szCs w:val="24"/>
+        </w:rPr>
+        <w:t xml:space="preserve">. </w:t>
+      </w:r>
+      <w:r>
+        <w:rPr>
+          <w:rFonts w:cs="Times New Roman"/>
+          <w:i/>
+          <w:color w:val="000000"/>
+          <w:szCs w:val="24"/>
+        </w:rPr>
+        <w:t xml:space="preserve">Resource </w:t>
+      </w:r>
+      <w:r>
+        <w:rPr>
+          <w:rFonts w:cs="Times New Roman"/>
+          <w:color w:val="000000"/>
+          <w:szCs w:val="24"/>
+        </w:rPr>
+        <w:t xml:space="preserve">adalah objek atau tentang sesuatu yang ingin diungkapkan. Beberapa contoh </w:t>
+      </w:r>
+      <w:r>
+        <w:rPr>
+          <w:rFonts w:cs="Times New Roman"/>
+          <w:i/>
+          <w:color w:val="000000"/>
+          <w:szCs w:val="24"/>
+        </w:rPr>
+        <w:t xml:space="preserve">resource </w:t>
+      </w:r>
+      <w:r>
+        <w:rPr>
+          <w:rFonts w:cs="Times New Roman"/>
+          <w:color w:val="000000"/>
+          <w:szCs w:val="24"/>
+        </w:rPr>
+        <w:t xml:space="preserve">seperti judul buku, pengarang, penerbit, orang dan sebagainya. Setiap </w:t>
+      </w:r>
+      <w:r>
+        <w:rPr>
+          <w:rFonts w:cs="Times New Roman"/>
+          <w:i/>
+          <w:color w:val="000000"/>
+          <w:szCs w:val="24"/>
+        </w:rPr>
+        <w:t xml:space="preserve">resource </w:t>
+      </w:r>
+      <w:r>
+        <w:rPr>
+          <w:rFonts w:cs="Times New Roman"/>
+          <w:color w:val="000000"/>
+          <w:szCs w:val="24"/>
+        </w:rPr>
+        <w:t xml:space="preserve">memiliki </w:t>
+      </w:r>
+      <w:r>
+        <w:rPr>
+          <w:rFonts w:cs="Times New Roman"/>
+          <w:i/>
+          <w:color w:val="000000"/>
+          <w:szCs w:val="24"/>
+        </w:rPr>
+        <w:t>Universal Resource</w:t>
+      </w:r>
+      <w:r>
+        <w:rPr>
+          <w:rFonts w:cs="Times New Roman"/>
+          <w:color w:val="000000"/>
+          <w:szCs w:val="24"/>
+        </w:rPr>
+        <w:br/>
+      </w:r>
+      <w:r>
+        <w:rPr>
+          <w:rFonts w:cs="Times New Roman"/>
+          <w:i/>
+          <w:color w:val="000000"/>
+          <w:szCs w:val="24"/>
+        </w:rPr>
+        <w:t xml:space="preserve">Identifier </w:t>
+      </w:r>
+      <w:r>
+        <w:rPr>
+          <w:rFonts w:cs="Times New Roman"/>
+          <w:color w:val="000000"/>
+          <w:szCs w:val="24"/>
+        </w:rPr>
+        <w:t xml:space="preserve">(URI). </w:t>
+      </w:r>
+      <w:r>
+        <w:rPr>
+          <w:rFonts w:cs="Times New Roman"/>
+          <w:i/>
+          <w:color w:val="000000"/>
+          <w:szCs w:val="24"/>
+        </w:rPr>
+        <w:t xml:space="preserve">Properties </w:t>
+      </w:r>
+      <w:r>
+        <w:rPr>
+          <w:rFonts w:cs="Times New Roman"/>
+          <w:color w:val="000000"/>
+          <w:szCs w:val="24"/>
+        </w:rPr>
+        <w:t xml:space="preserve">adalah deskripsi hubungan antar </w:t>
+      </w:r>
+      <w:r>
+        <w:rPr>
+          <w:rFonts w:cs="Times New Roman"/>
+          <w:i/>
+          <w:color w:val="000000"/>
+          <w:szCs w:val="24"/>
+        </w:rPr>
+        <w:t>resource</w:t>
+      </w:r>
+      <w:r>
+        <w:rPr>
+          <w:rFonts w:cs="Times New Roman"/>
+          <w:color w:val="000000"/>
+          <w:szCs w:val="24"/>
+        </w:rPr>
+        <w:t xml:space="preserve">, misalnya properti yang menghubungkan antara buku dengan penulisnya adalah “ditulis oleh”. </w:t>
+      </w:r>
+      <w:r>
+        <w:rPr>
+          <w:rFonts w:cs="Times New Roman"/>
+          <w:i/>
+          <w:color w:val="000000"/>
+          <w:szCs w:val="24"/>
+        </w:rPr>
+        <w:t xml:space="preserve">Statement </w:t>
+      </w:r>
+      <w:r>
+        <w:rPr>
+          <w:rFonts w:cs="Times New Roman"/>
+          <w:color w:val="000000"/>
+          <w:szCs w:val="24"/>
+        </w:rPr>
+        <w:t xml:space="preserve">adalah bentuk literal dari </w:t>
+      </w:r>
+      <w:r>
+        <w:rPr>
+          <w:rFonts w:cs="Times New Roman"/>
+          <w:i/>
+          <w:color w:val="000000"/>
+          <w:szCs w:val="24"/>
+        </w:rPr>
+        <w:t>resource</w:t>
+      </w:r>
+      <w:r>
+        <w:rPr>
+          <w:rFonts w:cs="Times New Roman"/>
+          <w:color w:val="000000"/>
+          <w:szCs w:val="24"/>
+        </w:rPr>
+        <w:t xml:space="preserve">, </w:t>
+      </w:r>
+      <w:r>
+        <w:rPr>
+          <w:rFonts w:cs="Times New Roman"/>
+          <w:i/>
+          <w:color w:val="000000"/>
+          <w:szCs w:val="24"/>
+        </w:rPr>
+        <w:t xml:space="preserve">properties </w:t>
+      </w:r>
+      <w:r>
+        <w:rPr>
+          <w:rFonts w:cs="Times New Roman"/>
+          <w:color w:val="000000"/>
+          <w:szCs w:val="24"/>
+        </w:rPr>
+        <w:t xml:space="preserve">dan nilainya. Menurut Raimbault (2010), </w:t>
+      </w:r>
+      <w:r>
+        <w:rPr>
+          <w:rFonts w:cs="Times New Roman"/>
+          <w:i/>
+          <w:color w:val="000000"/>
+          <w:szCs w:val="24"/>
+        </w:rPr>
+        <w:t xml:space="preserve">statement </w:t>
+      </w:r>
+      <w:r>
+        <w:rPr>
+          <w:rFonts w:cs="Times New Roman"/>
+          <w:color w:val="000000"/>
+          <w:szCs w:val="24"/>
+        </w:rPr>
+        <w:t xml:space="preserve">disebut juga dengan </w:t>
+      </w:r>
+      <w:r>
+        <w:rPr>
+          <w:rFonts w:cs="Times New Roman"/>
+          <w:i/>
+          <w:color w:val="000000"/>
+          <w:szCs w:val="24"/>
+        </w:rPr>
+        <w:t>triple model</w:t>
+      </w:r>
+      <w:r>
+        <w:rPr>
+          <w:rFonts w:cs="Times New Roman"/>
+          <w:color w:val="000000"/>
+          <w:szCs w:val="24"/>
+        </w:rPr>
+        <w:t>.</w:t>
+      </w:r>
+    </w:p>
+    <w:p>
+      <w:pPr>
+        <w:keepNext/>
+        <w:ind w:firstLine="0"/>
+        <w:jc w:val="center"/>
+      </w:pPr>
+      <w:r>
+        <w:rPr>
+          <w:noProof/>
+          <w:lang w:eastAsia="en-US"/>
+        </w:rPr>
+        <w:drawing>
+          <wp:inline distT="0" distB="0" distL="0" distR="0" wp14:anchorId="0EADD9A7" wp14:editId="3E83A134">
             <wp:extent cx="4752753" cy="2582532"/>
             <wp:effectExtent l="0" t="0" r="0" b="8890"/>
             <wp:docPr id="1" name="Picture 1"/>
@@ -2586,7 +2714,7 @@
                     <pic:cNvPicPr/>
                   </pic:nvPicPr>
                   <pic:blipFill>
-                    <a:blip r:embed="rId9"/>
+                    <a:blip r:embed="rId10"/>
                     <a:stretch>
                       <a:fillRect/>
                     </a:stretch>
@@ -2620,7 +2748,7 @@
           <w:rPr>
             <w:noProof/>
           </w:rPr>
-          <w:t>1</w:t>
+          <w:t>2</w:t>
         </w:r>
       </w:fldSimple>
       <w:r>
@@ -2629,6 +2757,7 @@
     </w:p>
     <w:p>
       <w:r>
+        <w:lastRenderedPageBreak/>
         <w:t xml:space="preserve">Gambar </w:t>
       </w:r>
       <w:r>
@@ -3073,16 +3202,7 @@
           <w:color w:val="000000"/>
           <w:szCs w:val="24"/>
         </w:rPr>
-        <w:t xml:space="preserve">yang terdiri dari satu atau beberapa </w:t>
-      </w:r>
-      <w:r>
-        <w:rPr>
-          <w:rFonts w:cs="Times New Roman"/>
-          <w:color w:val="000000"/>
-          <w:szCs w:val="24"/>
-        </w:rPr>
-        <w:lastRenderedPageBreak/>
-        <w:t xml:space="preserve">tabel, sedangkan SPARQL melakukan </w:t>
+        <w:t xml:space="preserve">yang terdiri dari satu atau beberapa tabel, sedangkan SPARQL melakukan </w:t>
       </w:r>
       <w:r>
         <w:rPr>
@@ -3565,7 +3685,19 @@
           <w:szCs w:val="24"/>
           <w:shd w:val="clear" w:color="auto" w:fill="FFFFFF"/>
         </w:rPr>
-        <w:t xml:space="preserve">namely, building component model, building navigation model, building operation partitioning model, webontology model </w:t>
+        <w:t xml:space="preserve">namely, </w:t>
+      </w:r>
+      <w:r>
+        <w:rPr>
+          <w:rFonts w:cs="Times New Roman"/>
+          <w:i/>
+          <w:iCs/>
+          <w:color w:val="212121"/>
+          <w:szCs w:val="24"/>
+          <w:shd w:val="clear" w:color="auto" w:fill="FFFFFF"/>
+        </w:rPr>
+        <w:lastRenderedPageBreak/>
+        <w:t xml:space="preserve">building component model, building navigation model, building operation partitioning model, webontology model </w:t>
       </w:r>
       <w:r>
         <w:rPr>
@@ -3695,7 +3827,7 @@
         <w:rPr>
           <w:lang w:val="en-US"/>
         </w:rPr>
-        <w:t>ini adalah data tumbuhan obat yang diintegrasikan dengan data ontologi gen yang berasal dari situs geneontology.org.</w:t>
+        <w:t>adalah data ontologi gen yang berasal dari situs geneontology.org.</w:t>
       </w:r>
     </w:p>
     <w:p>
@@ -3815,6 +3947,13 @@
             </w:pPr>
             <w:r>
               <w:rPr>
+                <w:rFonts w:eastAsia="MS Mincho"/>
+                <w:lang w:val="en-GB" w:eastAsia="en-US"/>
+              </w:rPr>
+              <w:br w:type="page"/>
+            </w:r>
+            <w:r>
+              <w:rPr>
                 <w:b/>
               </w:rPr>
               <w:t>Fase Analisis</w:t>
@@ -3896,7 +4035,7 @@
         <mc:AlternateContent>
           <mc:Choice Requires="wps">
             <w:drawing>
-              <wp:anchor distT="0" distB="0" distL="114300" distR="114300" simplePos="0" relativeHeight="251659264" behindDoc="0" locked="0" layoutInCell="1" allowOverlap="1" wp14:anchorId="4FEB205B" wp14:editId="0A451F00">
+              <wp:anchor distT="0" distB="0" distL="114300" distR="114300" simplePos="0" relativeHeight="251659264" behindDoc="0" locked="0" layoutInCell="1" allowOverlap="1" wp14:anchorId="5ACC10F2" wp14:editId="61B2F193">
                 <wp:simplePos x="0" y="0"/>
                 <wp:positionH relativeFrom="column">
                   <wp:posOffset>2788920</wp:posOffset>
@@ -4082,7 +4221,6 @@
               <w:jc w:val="center"/>
             </w:pPr>
             <w:r>
-              <w:lastRenderedPageBreak/>
               <w:t>Desain User Interface</w:t>
             </w:r>
           </w:p>
@@ -4105,7 +4243,7 @@
         <mc:AlternateContent>
           <mc:Choice Requires="wps">
             <w:drawing>
-              <wp:anchor distT="0" distB="0" distL="114300" distR="114300" simplePos="0" relativeHeight="251661312" behindDoc="0" locked="0" layoutInCell="1" allowOverlap="1" wp14:anchorId="35D86C45" wp14:editId="4ABE5AB3">
+              <wp:anchor distT="0" distB="0" distL="114300" distR="114300" simplePos="0" relativeHeight="251661312" behindDoc="0" locked="0" layoutInCell="1" allowOverlap="1" wp14:anchorId="28EA7031" wp14:editId="44DECED5">
                 <wp:simplePos x="0" y="0"/>
                 <wp:positionH relativeFrom="column">
                   <wp:posOffset>2788920</wp:posOffset>
@@ -4234,7 +4372,7 @@
           <w:rPr>
             <w:noProof/>
           </w:rPr>
-          <w:t>2</w:t>
+          <w:t>3</w:t>
         </w:r>
       </w:fldSimple>
       <w:r>
@@ -4294,7 +4432,13 @@
         <w:t xml:space="preserve">. Aktivitas analisis model ontologi </w:t>
       </w:r>
       <w:r>
-        <w:t xml:space="preserve">akan diidentifikasi model dari ontologi gen. Hasil identifikasi model ontologi digambarkan dengan bentuk </w:t>
+        <w:t xml:space="preserve">akan diidentifikasi </w:t>
+      </w:r>
+      <w:r>
+        <w:t>domain yang terdapat pada</w:t>
+      </w:r>
+      <w:r>
+        <w:t xml:space="preserve"> ontologi gen. Hasil identifikasi model ontologi digambarkan dengan bentuk </w:t>
       </w:r>
       <w:r>
         <w:rPr>
@@ -4311,55 +4455,138 @@
         <w:ind w:firstLine="284"/>
       </w:pPr>
       <w:r>
-        <w:t xml:space="preserve">Aktivitas menentukan model informasi akan memanfaatkan hasil dari analisis model ontologi untuk menentukan kelas, atribut dan keterkaitan antar objek yang ada di dalam ontologi. </w:t>
-      </w:r>
-      <w:r>
-        <w:t xml:space="preserve">Pada aktivitas menentukan model </w:t>
-      </w:r>
-      <w:r>
-        <w:rPr>
-          <w:i/>
-        </w:rPr>
-        <w:t>user</w:t>
-      </w:r>
-      <w:r>
-        <w:t xml:space="preserve"> akan didefinisikan </w:t>
-      </w:r>
-      <w:r>
-        <w:rPr>
-          <w:rFonts w:cs="Times New Roman"/>
-          <w:szCs w:val="24"/>
-        </w:rPr>
-        <w:t xml:space="preserve">diagram </w:t>
-      </w:r>
-      <w:r>
-        <w:rPr>
-          <w:rFonts w:cs="Times New Roman"/>
-          <w:i/>
-          <w:iCs/>
-          <w:szCs w:val="24"/>
-        </w:rPr>
-        <w:t xml:space="preserve">use case, class diagram, activitiy diagram </w:t>
-      </w:r>
-      <w:r>
-        <w:rPr>
-          <w:rFonts w:cs="Times New Roman"/>
-          <w:szCs w:val="24"/>
-        </w:rPr>
-        <w:t xml:space="preserve">dan </w:t>
-      </w:r>
-      <w:r>
-        <w:rPr>
-          <w:rFonts w:cs="Times New Roman"/>
-          <w:i/>
-          <w:iCs/>
-          <w:szCs w:val="24"/>
-        </w:rPr>
-        <w:t>sequence diagram.</w:t>
+        <w:t>Aktivitas menentukan model informasi akan memanfaatkan hasil dari analisis model ontologi untuk menentukan kelas, atribut dan keterkaitan antar objek yang ada di dalam ontologi.</w:t>
+      </w:r>
+      <w:r>
+        <w:t xml:space="preserve"> Hal ini perlu dilakukan untuk menjadi acuan dalam pembuatan </w:t>
+      </w:r>
+      <w:r>
+        <w:rPr>
+          <w:i/>
+        </w:rPr>
+        <w:t>query</w:t>
+      </w:r>
+      <w:r>
+        <w:t xml:space="preserve"> </w:t>
+      </w:r>
+      <w:r>
+        <w:t xml:space="preserve">dan membuat </w:t>
+      </w:r>
+      <w:r>
+        <w:rPr>
+          <w:i/>
+        </w:rPr>
+        <w:t>query</w:t>
+      </w:r>
+      <w:r>
+        <w:t xml:space="preserve"> yang tepat </w:t>
+      </w:r>
+      <w:r>
+        <w:t xml:space="preserve">dengan SPARQL untuk </w:t>
+      </w:r>
+      <w:r>
+        <w:t>mengambil informasi yang terdapat di dalam ontologi</w:t>
+      </w:r>
+      <w:r>
+        <w:t xml:space="preserve"> dan juga melakukan inferensi pengetahuan tumbuhan yang ada di dalam ontologi.</w:t>
+      </w:r>
+      <w:r>
+        <w:t xml:space="preserve"> </w:t>
       </w:r>
     </w:p>
     <w:p>
       <w:pPr>
+        <w:ind w:firstLine="284"/>
+      </w:pPr>
+      <w:r>
+        <w:t xml:space="preserve"> </w:t>
+      </w:r>
+      <w:r>
+        <w:t xml:space="preserve">Pada aktivitas menentukan model </w:t>
+      </w:r>
+      <w:r>
+        <w:rPr>
+          <w:i/>
+        </w:rPr>
+        <w:t>user</w:t>
+      </w:r>
+      <w:r>
+        <w:t xml:space="preserve"> akan </w:t>
+      </w:r>
+      <w:r>
+        <w:t xml:space="preserve">dianalisis kebutuhan dari </w:t>
+      </w:r>
+      <w:r>
+        <w:rPr>
+          <w:i/>
+        </w:rPr>
+        <w:t>user</w:t>
+      </w:r>
+      <w:r>
+        <w:t xml:space="preserve"> yang akan menggunakan sistem yaitu berupa kelompok </w:t>
+      </w:r>
+      <w:r>
+        <w:rPr>
+          <w:i/>
+        </w:rPr>
+        <w:t>user</w:t>
+      </w:r>
+      <w:r>
+        <w:t xml:space="preserve"> yang mengakses sistem, rancangan kelas dari sistem, alur akivitas yang dilakukan </w:t>
+      </w:r>
+      <w:r>
+        <w:rPr>
+          <w:i/>
+        </w:rPr>
+        <w:t>user</w:t>
+      </w:r>
+      <w:r>
+        <w:t xml:space="preserve"> dan skenario alur akses sistem dari </w:t>
+      </w:r>
+      <w:r>
+        <w:rPr>
+          <w:i/>
+        </w:rPr>
+        <w:t>user</w:t>
+      </w:r>
+      <w:r>
+        <w:t xml:space="preserve">. Hasil dari tahapan ini berupa definisi </w:t>
+      </w:r>
+      <w:r>
+        <w:rPr>
+          <w:rFonts w:cs="Times New Roman"/>
+          <w:szCs w:val="24"/>
+        </w:rPr>
+        <w:t xml:space="preserve">diagram </w:t>
+      </w:r>
+      <w:r>
+        <w:rPr>
+          <w:rFonts w:cs="Times New Roman"/>
+          <w:i/>
+          <w:iCs/>
+          <w:szCs w:val="24"/>
+        </w:rPr>
+        <w:t xml:space="preserve">use case, class diagram, activitiy diagram </w:t>
+      </w:r>
+      <w:r>
+        <w:rPr>
+          <w:rFonts w:cs="Times New Roman"/>
+          <w:szCs w:val="24"/>
+        </w:rPr>
+        <w:t xml:space="preserve">dan </w:t>
+      </w:r>
+      <w:r>
+        <w:rPr>
+          <w:rFonts w:cs="Times New Roman"/>
+          <w:i/>
+          <w:iCs/>
+          <w:szCs w:val="24"/>
+        </w:rPr>
+        <w:t>sequence diagram.</w:t>
+      </w:r>
+    </w:p>
+    <w:p>
+      <w:pPr>
         <w:spacing w:before="120"/>
         <w:ind w:firstLine="284"/>
       </w:pPr>
@@ -4382,7 +4609,68 @@
         <w:t>parsing</w:t>
       </w:r>
       <w:r>
-        <w:t xml:space="preserve"> ontologi. Hasil dari </w:t>
+        <w:t xml:space="preserve"> ontologi.</w:t>
+      </w:r>
+      <w:r>
+        <w:t xml:space="preserve"> </w:t>
+      </w:r>
+      <w:r>
+        <w:rPr>
+          <w:i/>
+        </w:rPr>
+        <w:t>Parsing</w:t>
+      </w:r>
+      <w:r>
+        <w:t xml:space="preserve"> ontologi</w:t>
+      </w:r>
+      <w:r>
+        <w:t xml:space="preserve"> </w:t>
+      </w:r>
+      <w:r>
+        <w:t xml:space="preserve">memetakan ontologi gen menjadi </w:t>
+      </w:r>
+      <w:r>
+        <w:rPr>
+          <w:i/>
+        </w:rPr>
+        <w:t>triple</w:t>
+      </w:r>
+      <w:r>
+        <w:t xml:space="preserve"> yang berupa </w:t>
+      </w:r>
+      <w:r>
+        <w:rPr>
+          <w:i/>
+        </w:rPr>
+        <w:t>subject</w:t>
+      </w:r>
+      <w:r>
+        <w:t xml:space="preserve">, </w:t>
+      </w:r>
+      <w:r>
+        <w:rPr>
+          <w:i/>
+        </w:rPr>
+        <w:t>predicate</w:t>
+      </w:r>
+      <w:r>
+        <w:t xml:space="preserve"> dan </w:t>
+      </w:r>
+      <w:r>
+        <w:rPr>
+          <w:i/>
+        </w:rPr>
+        <w:t>object</w:t>
+      </w:r>
+      <w:r>
+        <w:t>.</w:t>
+      </w:r>
+      <w:r>
+        <w:t xml:space="preserve"> </w:t>
+      </w:r>
+      <w:r>
+        <w:lastRenderedPageBreak/>
+        <w:t xml:space="preserve">Setelah ontologi dilakukan </w:t>
       </w:r>
       <w:r>
         <w:rPr>
@@ -4391,67 +4679,22 @@
         <w:t>parsing</w:t>
       </w:r>
       <w:r>
-        <w:t xml:space="preserve"> ontologi dapat digunakan untuk </w:t>
-      </w:r>
-      <w:r>
-        <w:rPr>
-          <w:i/>
-        </w:rPr>
-        <w:t>template</w:t>
-      </w:r>
-      <w:r>
-        <w:t xml:space="preserve"> ontologi, sehingga dari </w:t>
-      </w:r>
-      <w:r>
-        <w:rPr>
-          <w:i/>
-        </w:rPr>
-        <w:t>template</w:t>
-      </w:r>
-      <w:r>
-        <w:t xml:space="preserve"> tersebut mesin dapat memahami model dari ontologi gen. </w:t>
-      </w:r>
-      <w:r>
-        <w:t xml:space="preserve">Pada tahapan implementasi model akan dihasilkan fungsi-fungsi dari sistem ontologi gen yang berupa web. Pada tahapan implementasi </w:t>
-      </w:r>
-      <w:r>
-        <w:rPr>
-          <w:i/>
-        </w:rPr>
-        <w:t>user</w:t>
-      </w:r>
-      <w:r>
-        <w:t xml:space="preserve"> akan menghasilkan fungsi yang dapat digunakan oleh pengguna agar dapat berinteraksi dengan sistem. Tahap desain </w:t>
-      </w:r>
-      <w:r>
-        <w:rPr>
-          <w:i/>
-        </w:rPr>
-        <w:t>user</w:t>
-      </w:r>
-      <w:r>
+        <w:rPr>
+          <w:i/>
+        </w:rPr>
         <w:t xml:space="preserve"> </w:t>
       </w:r>
       <w:r>
-        <w:rPr>
-          <w:i/>
-        </w:rPr>
-        <w:t>i</w:t>
-      </w:r>
-      <w:r>
-        <w:rPr>
-          <w:i/>
-        </w:rPr>
-        <w:t>n</w:t>
-      </w:r>
-      <w:r>
-        <w:rPr>
-          <w:i/>
-        </w:rPr>
-        <w:t>terface</w:t>
-      </w:r>
-      <w:r>
-        <w:t xml:space="preserve"> akan menghasilkan halaman desain halaman yang diakses pengguna yang dapat memudahkan pengguna dalam menggunakan sistem.</w:t>
+        <w:t xml:space="preserve">dan menghasilkan </w:t>
+      </w:r>
+      <w:r>
+        <w:rPr>
+          <w:i/>
+        </w:rPr>
+        <w:t>triple</w:t>
+      </w:r>
+      <w:r>
+        <w:t>, hasil ini yang akan dilakukan query dengan menggunakan SPARQL.</w:t>
       </w:r>
     </w:p>
     <w:p>
@@ -4460,7 +4703,76 @@
         <w:ind w:firstLine="284"/>
       </w:pPr>
       <w:r>
-        <w:t>Evaluasi</w:t>
+        <w:t xml:space="preserve">Pada tahapan implementasi model informasi </w:t>
+      </w:r>
+      <w:r>
+        <w:t xml:space="preserve">mencakup pembuatan </w:t>
+      </w:r>
+      <w:r>
+        <w:rPr>
+          <w:i/>
+        </w:rPr>
+        <w:t>query</w:t>
+      </w:r>
+      <w:r>
+        <w:t xml:space="preserve"> SPARQL untuk mengembalikan informasi yang terdapat dalam ontologi, yaitu informasi </w:t>
+      </w:r>
+      <w:r>
+        <w:rPr>
+          <w:i/>
+        </w:rPr>
+        <w:t>gene-product</w:t>
+      </w:r>
+      <w:r>
+        <w:t xml:space="preserve">, </w:t>
+      </w:r>
+      <w:r>
+        <w:rPr>
+          <w:i/>
+        </w:rPr>
+        <w:t>cellular location</w:t>
+      </w:r>
+      <w:r>
+        <w:t xml:space="preserve"> dan </w:t>
+      </w:r>
+      <w:r>
+        <w:rPr>
+          <w:i/>
+        </w:rPr>
+        <w:t>sequence</w:t>
+      </w:r>
+      <w:r>
+        <w:t>. Kemudian p</w:t>
+      </w:r>
+      <w:r>
+        <w:t xml:space="preserve">ada tahapan implementasi model akan </w:t>
+      </w:r>
+      <w:r>
+        <w:t>dibuat</w:t>
+      </w:r>
+      <w:r>
+        <w:t xml:space="preserve"> fungsi-fungsi </w:t>
+      </w:r>
+      <w:r>
+        <w:t xml:space="preserve">yang akan memanfaatkan </w:t>
+      </w:r>
+      <w:r>
+        <w:rPr>
+          <w:i/>
+        </w:rPr>
+        <w:t>query</w:t>
+      </w:r>
+      <w:r>
+        <w:t xml:space="preserve"> yang telah dibuat pada tahap implementasi model sehingga informasi </w:t>
+      </w:r>
+      <w:r>
+        <w:t xml:space="preserve">dari sistem ontologi gen </w:t>
+      </w:r>
+      <w:r>
+        <w:t>dapat diakses dengan menggunakan web</w:t>
+      </w:r>
+      <w:r>
+        <w:t xml:space="preserve">. </w:t>
       </w:r>
     </w:p>
     <w:p>
@@ -4469,35 +4781,197 @@
         <w:ind w:firstLine="284"/>
       </w:pPr>
       <w:r>
-        <w:t xml:space="preserve">Fase evaluasi </w:t>
-      </w:r>
-      <w:r>
-        <w:t>akan dilakukan pengujian dari sistem yang sudah dibuat. Pengujian yang dilakukan meliputi kecepatan proses pencarian dari sistem yang dibuat, kelengkapan data yang dihasilkan dari proses pencarian, dan kecocokan hasil pencarian dengan kata kunci pencarian.</w:t>
+        <w:t xml:space="preserve">Pada tahapan implementasi </w:t>
+      </w:r>
+      <w:r>
+        <w:rPr>
+          <w:i/>
+        </w:rPr>
+        <w:t>user</w:t>
+      </w:r>
+      <w:r>
+        <w:t xml:space="preserve"> akan menghasilkan fungsi-fungsi yang akan menangani </w:t>
+      </w:r>
+      <w:r>
+        <w:rPr>
+          <w:i/>
+        </w:rPr>
+        <w:t>input</w:t>
+      </w:r>
+      <w:r>
+        <w:t xml:space="preserve"> yang diberikan oleh </w:t>
+      </w:r>
+      <w:r>
+        <w:rPr>
+          <w:i/>
+        </w:rPr>
+        <w:t>user</w:t>
+      </w:r>
+      <w:r>
+        <w:t xml:space="preserve">, melakukan pengambilan informasi berdasarkan input yang diterima, dan memberikan </w:t>
+      </w:r>
+      <w:r>
+        <w:rPr>
+          <w:i/>
+        </w:rPr>
+        <w:t>output</w:t>
+      </w:r>
+      <w:r>
+        <w:t xml:space="preserve"> yang sesuai dengan input yang sudah diberikan</w:t>
+      </w:r>
+      <w:r>
+        <w:t xml:space="preserve">. Tahap desain </w:t>
+      </w:r>
+      <w:r>
+        <w:rPr>
+          <w:i/>
+        </w:rPr>
+        <w:t>user</w:t>
+      </w:r>
+      <w:r>
+        <w:t xml:space="preserve"> </w:t>
+      </w:r>
+      <w:r>
+        <w:rPr>
+          <w:i/>
+        </w:rPr>
+        <w:t>i</w:t>
+      </w:r>
+      <w:r>
+        <w:rPr>
+          <w:i/>
+        </w:rPr>
+        <w:t>n</w:t>
+      </w:r>
+      <w:r>
+        <w:rPr>
+          <w:i/>
+        </w:rPr>
+        <w:t>terface</w:t>
+      </w:r>
+      <w:r>
+        <w:t xml:space="preserve"> akan menghasilkan</w:t>
+      </w:r>
+      <w:r>
+        <w:t xml:space="preserve"> halaman yang akan diakses oleh </w:t>
+      </w:r>
+      <w:r>
+        <w:rPr>
+          <w:i/>
+        </w:rPr>
+        <w:t>user</w:t>
+      </w:r>
+      <w:r>
+        <w:t>.</w:t>
+      </w:r>
+      <w:r>
+        <w:t xml:space="preserve"> Halaman yang dibuat berupa halaman </w:t>
+      </w:r>
+      <w:r>
+        <w:rPr>
+          <w:i/>
+        </w:rPr>
+        <w:t>input</w:t>
+      </w:r>
+      <w:r>
+        <w:t xml:space="preserve"> dan halaman </w:t>
+      </w:r>
+      <w:r>
+        <w:rPr>
+          <w:i/>
+        </w:rPr>
+        <w:t>output</w:t>
+      </w:r>
+      <w:r>
+        <w:t xml:space="preserve"> yang dapat dilihat oleh </w:t>
+      </w:r>
+      <w:r>
+        <w:rPr>
+          <w:i/>
+        </w:rPr>
+        <w:t>user</w:t>
+      </w:r>
+      <w:r>
+        <w:t>.</w:t>
       </w:r>
     </w:p>
     <w:p>
       <w:pPr>
         <w:spacing w:before="120"/>
-        <w:ind w:firstLine="0"/>
-        <w:rPr>
-          <w:b/>
-        </w:rPr>
-      </w:pPr>
-      <w:r>
-        <w:rPr>
-          <w:b/>
-        </w:rPr>
-        <w:t>Lingkungan Pengembangan</w:t>
-      </w:r>
-      <w:r>
-        <w:rPr>
-          <w:b/>
-        </w:rPr>
-        <w:t xml:space="preserve"> </w:t>
+        <w:ind w:firstLine="284"/>
+      </w:pPr>
+      <w:r>
+        <w:t>Evaluasi</w:t>
       </w:r>
     </w:p>
     <w:p>
       <w:pPr>
+        <w:spacing w:before="120"/>
+        <w:ind w:firstLine="284"/>
+      </w:pPr>
+      <w:r>
+        <w:t xml:space="preserve">Fase evaluasi </w:t>
+      </w:r>
+      <w:r>
+        <w:t xml:space="preserve">akan dilakukan pengujian dari sistem yang sudah dibuat. Pengujian yang dilakukan </w:t>
+      </w:r>
+      <w:r>
+        <w:t xml:space="preserve"> menggunakan metode </w:t>
+      </w:r>
+      <w:r>
+        <w:rPr>
+          <w:i/>
+        </w:rPr>
+        <w:t>black box</w:t>
+      </w:r>
+      <w:r>
+        <w:t xml:space="preserve">. Metode ini akan memberikan kasus untuk dilakukan </w:t>
+      </w:r>
+      <w:r>
+        <w:t xml:space="preserve">oleh sistem dengan memberi </w:t>
+      </w:r>
+      <w:r>
+        <w:rPr>
+          <w:i/>
+        </w:rPr>
+        <w:t>input</w:t>
+      </w:r>
+      <w:r>
+        <w:t xml:space="preserve"> dan menguji </w:t>
+      </w:r>
+      <w:r>
+        <w:t xml:space="preserve">kesesuaian </w:t>
+      </w:r>
+      <w:r>
+        <w:t>hasil yang diberikan oleh sistem</w:t>
+      </w:r>
+      <w:r>
+        <w:t xml:space="preserve">. </w:t>
+      </w:r>
+    </w:p>
+    <w:p>
+      <w:pPr>
+        <w:spacing w:before="120"/>
+        <w:ind w:firstLine="0"/>
+        <w:rPr>
+          <w:b/>
+        </w:rPr>
+      </w:pPr>
+      <w:r>
+        <w:rPr>
+          <w:b/>
+        </w:rPr>
+        <w:t>Lingkungan Pengembangan</w:t>
+      </w:r>
+      <w:r>
+        <w:rPr>
+          <w:b/>
+        </w:rPr>
+        <w:t xml:space="preserve"> </w:t>
+      </w:r>
+    </w:p>
+    <w:p>
+      <w:pPr>
         <w:rPr>
           <w:lang w:val="en-GB"/>
         </w:rPr>
@@ -4506,7 +4980,19 @@
         <w:rPr>
           <w:lang w:val="en-GB"/>
         </w:rPr>
-        <w:t xml:space="preserve">Pembangunan sistem ontologi gen tanaman obat berbasis web ini dilakukan dengan </w:t>
+        <w:t xml:space="preserve">Pembangunan sistem ontologi gen </w:t>
+      </w:r>
+      <w:r>
+        <w:rPr>
+          <w:lang w:val="en-GB"/>
+        </w:rPr>
+        <w:t>tumbuhan</w:t>
+      </w:r>
+      <w:r>
+        <w:rPr>
+          <w:lang w:val="en-GB"/>
+        </w:rPr>
+        <w:t xml:space="preserve"> berbasis web ini dilakukan dengan </w:t>
       </w:r>
       <w:r>
         <w:rPr>
@@ -4723,6 +5209,31 @@
           <w:b/>
         </w:rPr>
         <w:t>Jadwal Penelitian</w:t>
+      </w:r>
+    </w:p>
+    <w:p>
+      <w:pPr>
+        <w:rPr>
+          <w:rFonts w:cs="Times New Roman"/>
+          <w:b/>
+          <w:sz w:val="32"/>
+        </w:rPr>
+      </w:pPr>
+      <w:r>
+        <w:rPr>
+          <w:rFonts w:cs="Times New Roman"/>
+          <w:color w:val="000000"/>
+          <w:szCs w:val="20"/>
+        </w:rPr>
+        <w:t xml:space="preserve">Penelitian ini akan dilakukan selama 6 bulan dengan rincian kegiatan seperti tercantum pada Tabel </w:t>
+      </w:r>
+      <w:r>
+        <w:rPr>
+          <w:rFonts w:cs="Times New Roman"/>
+          <w:color w:val="00005A"/>
+          <w:szCs w:val="20"/>
+        </w:rPr>
+        <w:t>1.</w:t>
       </w:r>
     </w:p>
     <w:tbl>
@@ -6764,7 +7275,6 @@
               <w:rPr>
                 <w:sz w:val="20"/>
               </w:rPr>
-              <w:lastRenderedPageBreak/>
               <w:t>Fase Analisis</w:t>
             </w:r>
           </w:p>
@@ -9783,9 +10293,7 @@
         <w:adjustRightInd w:val="0"/>
         <w:ind w:left="357" w:hanging="357"/>
         <w:rPr>
-          <w:color w:val="222222"/>
-          <w:szCs w:val="24"/>
-          <w:shd w:val="clear" w:color="auto" w:fill="FFFFFF"/>
+          <w:color w:val="000000"/>
         </w:rPr>
       </w:pPr>
       <w:r>
@@ -9830,43 +10338,38 @@
         <w:adjustRightInd w:val="0"/>
         <w:ind w:left="357" w:hanging="357"/>
         <w:rPr>
-          <w:color w:val="222222"/>
-          <w:szCs w:val="24"/>
-          <w:shd w:val="clear" w:color="auto" w:fill="FFFFFF"/>
-        </w:rPr>
-      </w:pPr>
-      <w:r>
-        <w:rPr>
-          <w:color w:val="222222"/>
-          <w:szCs w:val="24"/>
-          <w:shd w:val="clear" w:color="auto" w:fill="FFFFFF"/>
-        </w:rPr>
-        <w:t xml:space="preserve">Jepsen TC. 2009. </w:t>
-      </w:r>
-      <w:r>
-        <w:rPr>
-          <w:i/>
-          <w:color w:val="222222"/>
-          <w:szCs w:val="24"/>
-          <w:shd w:val="clear" w:color="auto" w:fill="FFFFFF"/>
-        </w:rPr>
-        <w:t>Just What Is an Ontology, Anyway?</w:t>
-      </w:r>
-      <w:r>
-        <w:rPr>
-          <w:color w:val="222222"/>
-          <w:szCs w:val="24"/>
-          <w:shd w:val="clear" w:color="auto" w:fill="FFFFFF"/>
-        </w:rPr>
-        <w:t xml:space="preserve">. IT professional, IEEE. </w:t>
-      </w:r>
-      <w:r>
-        <w:rPr>
-          <w:color w:val="222222"/>
-          <w:szCs w:val="24"/>
-          <w:shd w:val="clear" w:color="auto" w:fill="FFFFFF"/>
-        </w:rPr>
-        <w:t>11(5):22-27. doi: 10.1109/MITP.2009.105.</w:t>
+          <w:color w:val="000000"/>
+        </w:rPr>
+      </w:pPr>
+      <w:r>
+        <w:rPr>
+          <w:color w:val="000000"/>
+        </w:rPr>
+        <w:t>Herdiyeni Y, Zuhud EAM, Hikmat A, Mustari AH, Pravista DS, Mega M, Setiawan R, Metananda AA.</w:t>
+      </w:r>
+      <w:r>
+        <w:rPr>
+          <w:color w:val="000000"/>
+        </w:rPr>
+        <w:t xml:space="preserve"> </w:t>
+      </w:r>
+      <w:r>
+        <w:rPr>
+          <w:color w:val="000000"/>
+        </w:rPr>
+        <w:t>2013.IPB Biodiversity Informatics (IPBiotics) Untuk Pembangunan Berkelanjutan. Prosiding Seminar</w:t>
+      </w:r>
+      <w:r>
+        <w:rPr>
+          <w:color w:val="000000"/>
+        </w:rPr>
+        <w:t xml:space="preserve"> Hasil-Hasil PPM IPB 2013. 2:</w:t>
+      </w:r>
+      <w:r>
+        <w:rPr>
+          <w:color w:val="000000"/>
+        </w:rPr>
+        <w:t xml:space="preserve">389–402. </w:t>
       </w:r>
     </w:p>
     <w:p>
@@ -9887,7 +10390,7 @@
           <w:szCs w:val="24"/>
           <w:shd w:val="clear" w:color="auto" w:fill="FFFFFF"/>
         </w:rPr>
-        <w:t xml:space="preserve">Laallam FZ, Kherfi ML, Benslimane SM. 2013. </w:t>
+        <w:t xml:space="preserve">Jepsen TC. 2009. </w:t>
       </w:r>
       <w:r>
         <w:rPr>
@@ -9896,17 +10399,15 @@
           <w:szCs w:val="24"/>
           <w:shd w:val="clear" w:color="auto" w:fill="FFFFFF"/>
         </w:rPr>
-        <w:t xml:space="preserve">Using ontologies to overcoming </w:t>
-      </w:r>
-      <w:r>
-        <w:rPr>
-          <w:i/>
+        <w:t>Just What Is an Ontology, Anyway?</w:t>
+      </w:r>
+      <w:r>
+        <w:rPr>
           <w:color w:val="222222"/>
           <w:szCs w:val="24"/>
           <w:shd w:val="clear" w:color="auto" w:fill="FFFFFF"/>
         </w:rPr>
-        <w:tab/>
-        <w:t>draw-back of database and vice versa: a survey</w:t>
+        <w:t xml:space="preserve">. IT professional, IEEE. </w:t>
       </w:r>
       <w:r>
         <w:rPr>
@@ -9914,7 +10415,7 @@
           <w:szCs w:val="24"/>
           <w:shd w:val="clear" w:color="auto" w:fill="FFFFFF"/>
         </w:rPr>
-        <w:t>. CSEIJ. 3(2):1-21.</w:t>
+        <w:t>11(5):22-27. doi: 10.1109/MITP.2009.105.</w:t>
       </w:r>
     </w:p>
     <w:p>
@@ -9935,7 +10436,7 @@
           <w:szCs w:val="24"/>
           <w:shd w:val="clear" w:color="auto" w:fill="FFFFFF"/>
         </w:rPr>
-        <w:t xml:space="preserve">Raimbault T. 2010. </w:t>
+        <w:t xml:space="preserve">Laallam FZ, Kherfi ML, Benslimane SM. 2013. </w:t>
       </w:r>
       <w:r>
         <w:rPr>
@@ -9944,15 +10445,17 @@
           <w:szCs w:val="24"/>
           <w:shd w:val="clear" w:color="auto" w:fill="FFFFFF"/>
         </w:rPr>
-        <w:t>Overviewing the RDF(S) semantic web</w:t>
-      </w:r>
-      <w:r>
-        <w:rPr>
+        <w:t xml:space="preserve">Using ontologies to overcoming </w:t>
+      </w:r>
+      <w:r>
+        <w:rPr>
+          <w:i/>
           <w:color w:val="222222"/>
           <w:szCs w:val="24"/>
           <w:shd w:val="clear" w:color="auto" w:fill="FFFFFF"/>
         </w:rPr>
-        <w:t xml:space="preserve">. CiSE International </w:t>
+        <w:tab/>
+        <w:t>draw-back of database and vice versa: a survey</w:t>
       </w:r>
       <w:r>
         <w:rPr>
@@ -9960,7 +10463,7 @@
           <w:szCs w:val="24"/>
           <w:shd w:val="clear" w:color="auto" w:fill="FFFFFF"/>
         </w:rPr>
-        <w:t>Conference, IEEE. 1-4. doi: 10.1109/CISE.2010.5677074.</w:t>
+        <w:t>. CSEIJ. 3(2):1-21.</w:t>
       </w:r>
     </w:p>
     <w:p>
@@ -9977,23 +10480,36 @@
       </w:pPr>
       <w:r>
         <w:rPr>
-          <w:color w:val="000000"/>
-        </w:rPr>
-        <w:t xml:space="preserve">Segaran T, Evans C, Taylor J. 2009. </w:t>
-      </w:r>
-      <w:r>
-        <w:rPr>
-          <w:i/>
-          <w:iCs/>
-          <w:color w:val="000000"/>
-        </w:rPr>
-        <w:t>Programming the semantic web</w:t>
-      </w:r>
-      <w:r>
-        <w:rPr>
-          <w:color w:val="000000"/>
-        </w:rPr>
-        <w:t>. United States: O’Reilly.</w:t>
+          <w:color w:val="222222"/>
+          <w:szCs w:val="24"/>
+          <w:shd w:val="clear" w:color="auto" w:fill="FFFFFF"/>
+        </w:rPr>
+        <w:t xml:space="preserve">Raimbault T. 2010. </w:t>
+      </w:r>
+      <w:r>
+        <w:rPr>
+          <w:i/>
+          <w:color w:val="222222"/>
+          <w:szCs w:val="24"/>
+          <w:shd w:val="clear" w:color="auto" w:fill="FFFFFF"/>
+        </w:rPr>
+        <w:t>Overviewing the RDF(S) semantic web</w:t>
+      </w:r>
+      <w:r>
+        <w:rPr>
+          <w:color w:val="222222"/>
+          <w:szCs w:val="24"/>
+          <w:shd w:val="clear" w:color="auto" w:fill="FFFFFF"/>
+        </w:rPr>
+        <w:t xml:space="preserve">. CiSE International </w:t>
+      </w:r>
+      <w:r>
+        <w:rPr>
+          <w:color w:val="222222"/>
+          <w:szCs w:val="24"/>
+          <w:shd w:val="clear" w:color="auto" w:fill="FFFFFF"/>
+        </w:rPr>
+        <w:t>Conference, IEEE. 1-4. doi: 10.1109/CISE.2010.5677074.</w:t>
       </w:r>
     </w:p>
     <w:p>
@@ -10010,28 +10526,23 @@
       </w:pPr>
       <w:r>
         <w:rPr>
-          <w:color w:val="222222"/>
-          <w:szCs w:val="24"/>
-          <w:shd w:val="clear" w:color="auto" w:fill="FFFFFF"/>
-        </w:rPr>
-        <w:t xml:space="preserve">Vadivu G, Hopper SW. 2012. </w:t>
-      </w:r>
-      <w:r>
-        <w:rPr>
-          <w:i/>
-          <w:color w:val="222222"/>
-          <w:szCs w:val="24"/>
-          <w:shd w:val="clear" w:color="auto" w:fill="FFFFFF"/>
-        </w:rPr>
-        <w:t>Ontology mapping of indian medicinal plants with standardized medical terms</w:t>
-      </w:r>
-      <w:r>
-        <w:rPr>
-          <w:color w:val="222222"/>
-          <w:szCs w:val="24"/>
-          <w:shd w:val="clear" w:color="auto" w:fill="FFFFFF"/>
-        </w:rPr>
-        <w:t>. Journal of Computer Science. 8(9):1576-1584.</w:t>
+          <w:color w:val="000000"/>
+        </w:rPr>
+        <w:t xml:space="preserve">Segaran T, Evans C, Taylor J. 2009. </w:t>
+      </w:r>
+      <w:r>
+        <w:rPr>
+          <w:i/>
+          <w:iCs/>
+          <w:color w:val="000000"/>
+        </w:rPr>
+        <w:t>Programming the semantic web</w:t>
+      </w:r>
+      <w:r>
+        <w:rPr>
+          <w:color w:val="000000"/>
+        </w:rPr>
+        <w:t>. United States: O’Reilly.</w:t>
       </w:r>
     </w:p>
     <w:p>
@@ -10048,6 +10559,44 @@
       </w:pPr>
       <w:r>
         <w:rPr>
+          <w:color w:val="222222"/>
+          <w:szCs w:val="24"/>
+          <w:shd w:val="clear" w:color="auto" w:fill="FFFFFF"/>
+        </w:rPr>
+        <w:t xml:space="preserve">Vadivu G, Hopper SW. 2012. </w:t>
+      </w:r>
+      <w:r>
+        <w:rPr>
+          <w:i/>
+          <w:color w:val="222222"/>
+          <w:szCs w:val="24"/>
+          <w:shd w:val="clear" w:color="auto" w:fill="FFFFFF"/>
+        </w:rPr>
+        <w:t>Ontology mapping of indian medicinal plants with standardized medical terms</w:t>
+      </w:r>
+      <w:r>
+        <w:rPr>
+          <w:color w:val="222222"/>
+          <w:szCs w:val="24"/>
+          <w:shd w:val="clear" w:color="auto" w:fill="FFFFFF"/>
+        </w:rPr>
+        <w:t>. Journal of Computer Science. 8(9):1576-1584.</w:t>
+      </w:r>
+    </w:p>
+    <w:p>
+      <w:pPr>
+        <w:autoSpaceDE w:val="0"/>
+        <w:autoSpaceDN w:val="0"/>
+        <w:adjustRightInd w:val="0"/>
+        <w:ind w:left="357" w:hanging="357"/>
+        <w:rPr>
+          <w:color w:val="222222"/>
+          <w:szCs w:val="24"/>
+          <w:shd w:val="clear" w:color="auto" w:fill="FFFFFF"/>
+        </w:rPr>
+      </w:pPr>
+      <w:r>
+        <w:rPr>
           <w:color w:val="000000"/>
         </w:rPr>
         <w:t xml:space="preserve">Zuhud, EAM. 2008. </w:t>
@@ -10082,8 +10631,8 @@
       </w:r>
     </w:p>
     <w:sectPr>
-      <w:headerReference w:type="even" r:id="rId10"/>
-      <w:headerReference w:type="default" r:id="rId11"/>
+      <w:headerReference w:type="even" r:id="rId11"/>
+      <w:headerReference w:type="default" r:id="rId12"/>
       <w:pgSz w:w="11907" w:h="16839" w:code="9"/>
       <w:pgMar w:top="1440" w:right="1440" w:bottom="1440" w:left="1701" w:header="720" w:footer="720" w:gutter="0"/>
       <w:cols w:space="720"/>
@@ -10185,7 +10734,7 @@
           <w:rPr>
             <w:noProof/>
           </w:rPr>
-          <w:t>6</w:t>
+          <w:t>2</w:t>
         </w:r>
         <w:r>
           <w:rPr>
@@ -11389,6 +11938,146 @@
     </w:lvl>
   </w:abstractNum>
   <w:abstractNum w:abstractNumId="12">
+    <w:nsid w:val="27F7597F"/>
+    <w:multiLevelType w:val="hybridMultilevel"/>
+    <w:tmpl w:val="45E0FF9E"/>
+    <w:lvl w:ilvl="0" w:tplc="FE84D7D6">
+      <w:start w:val="1"/>
+      <w:numFmt w:val="bullet"/>
+      <w:lvlText w:val="•"/>
+      <w:lvlJc w:val="left"/>
+      <w:pPr>
+        <w:tabs>
+          <w:tab w:val="num" w:pos="720"/>
+        </w:tabs>
+        <w:ind w:left="720" w:hanging="360"/>
+      </w:pPr>
+      <w:rPr>
+        <w:rFonts w:ascii="Arial" w:hAnsi="Arial" w:hint="default"/>
+      </w:rPr>
+    </w:lvl>
+    <w:lvl w:ilvl="1" w:tplc="D0085754" w:tentative="1">
+      <w:start w:val="1"/>
+      <w:numFmt w:val="bullet"/>
+      <w:lvlText w:val="•"/>
+      <w:lvlJc w:val="left"/>
+      <w:pPr>
+        <w:tabs>
+          <w:tab w:val="num" w:pos="1440"/>
+        </w:tabs>
+        <w:ind w:left="1440" w:hanging="360"/>
+      </w:pPr>
+      <w:rPr>
+        <w:rFonts w:ascii="Arial" w:hAnsi="Arial" w:hint="default"/>
+      </w:rPr>
+    </w:lvl>
+    <w:lvl w:ilvl="2" w:tplc="8C80812A" w:tentative="1">
+      <w:start w:val="1"/>
+      <w:numFmt w:val="bullet"/>
+      <w:lvlText w:val="•"/>
+      <w:lvlJc w:val="left"/>
+      <w:pPr>
+        <w:tabs>
+          <w:tab w:val="num" w:pos="2160"/>
+        </w:tabs>
+        <w:ind w:left="2160" w:hanging="360"/>
+      </w:pPr>
+      <w:rPr>
+        <w:rFonts w:ascii="Arial" w:hAnsi="Arial" w:hint="default"/>
+      </w:rPr>
+    </w:lvl>
+    <w:lvl w:ilvl="3" w:tplc="C6CE6D6A" w:tentative="1">
+      <w:start w:val="1"/>
+      <w:numFmt w:val="bullet"/>
+      <w:lvlText w:val="•"/>
+      <w:lvlJc w:val="left"/>
+      <w:pPr>
+        <w:tabs>
+          <w:tab w:val="num" w:pos="2880"/>
+        </w:tabs>
+        <w:ind w:left="2880" w:hanging="360"/>
+      </w:pPr>
+      <w:rPr>
+        <w:rFonts w:ascii="Arial" w:hAnsi="Arial" w:hint="default"/>
+      </w:rPr>
+    </w:lvl>
+    <w:lvl w:ilvl="4" w:tplc="EC004EDC" w:tentative="1">
+      <w:start w:val="1"/>
+      <w:numFmt w:val="bullet"/>
+      <w:lvlText w:val="•"/>
+      <w:lvlJc w:val="left"/>
+      <w:pPr>
+        <w:tabs>
+          <w:tab w:val="num" w:pos="3600"/>
+        </w:tabs>
+        <w:ind w:left="3600" w:hanging="360"/>
+      </w:pPr>
+      <w:rPr>
+        <w:rFonts w:ascii="Arial" w:hAnsi="Arial" w:hint="default"/>
+      </w:rPr>
+    </w:lvl>
+    <w:lvl w:ilvl="5" w:tplc="AF26D32C" w:tentative="1">
+      <w:start w:val="1"/>
+      <w:numFmt w:val="bullet"/>
+      <w:lvlText w:val="•"/>
+      <w:lvlJc w:val="left"/>
+      <w:pPr>
+        <w:tabs>
+          <w:tab w:val="num" w:pos="4320"/>
+        </w:tabs>
+        <w:ind w:left="4320" w:hanging="360"/>
+      </w:pPr>
+      <w:rPr>
+        <w:rFonts w:ascii="Arial" w:hAnsi="Arial" w:hint="default"/>
+      </w:rPr>
+    </w:lvl>
+    <w:lvl w:ilvl="6" w:tplc="B8D42CC8" w:tentative="1">
+      <w:start w:val="1"/>
+      <w:numFmt w:val="bullet"/>
+      <w:lvlText w:val="•"/>
+      <w:lvlJc w:val="left"/>
+      <w:pPr>
+        <w:tabs>
+          <w:tab w:val="num" w:pos="5040"/>
+        </w:tabs>
+        <w:ind w:left="5040" w:hanging="360"/>
+      </w:pPr>
+      <w:rPr>
+        <w:rFonts w:ascii="Arial" w:hAnsi="Arial" w:hint="default"/>
+      </w:rPr>
+    </w:lvl>
+    <w:lvl w:ilvl="7" w:tplc="76BC7C44" w:tentative="1">
+      <w:start w:val="1"/>
+      <w:numFmt w:val="bullet"/>
+      <w:lvlText w:val="•"/>
+      <w:lvlJc w:val="left"/>
+      <w:pPr>
+        <w:tabs>
+          <w:tab w:val="num" w:pos="5760"/>
+        </w:tabs>
+        <w:ind w:left="5760" w:hanging="360"/>
+      </w:pPr>
+      <w:rPr>
+        <w:rFonts w:ascii="Arial" w:hAnsi="Arial" w:hint="default"/>
+      </w:rPr>
+    </w:lvl>
+    <w:lvl w:ilvl="8" w:tplc="CFC082D8" w:tentative="1">
+      <w:start w:val="1"/>
+      <w:numFmt w:val="bullet"/>
+      <w:lvlText w:val="•"/>
+      <w:lvlJc w:val="left"/>
+      <w:pPr>
+        <w:tabs>
+          <w:tab w:val="num" w:pos="6480"/>
+        </w:tabs>
+        <w:ind w:left="6480" w:hanging="360"/>
+      </w:pPr>
+      <w:rPr>
+        <w:rFonts w:ascii="Arial" w:hAnsi="Arial" w:hint="default"/>
+      </w:rPr>
+    </w:lvl>
+  </w:abstractNum>
+  <w:abstractNum w:abstractNumId="13">
     <w:nsid w:val="280201D6"/>
     <w:multiLevelType w:val="hybridMultilevel"/>
     <w:tmpl w:val="49BAF07A"/>
@@ -11501,7 +12190,7 @@
       </w:rPr>
     </w:lvl>
   </w:abstractNum>
-  <w:abstractNum w:abstractNumId="13">
+  <w:abstractNum w:abstractNumId="14">
     <w:nsid w:val="29671A2D"/>
     <w:multiLevelType w:val="hybridMultilevel"/>
     <w:tmpl w:val="A3CE8AB2"/>
@@ -11614,7 +12303,7 @@
       </w:rPr>
     </w:lvl>
   </w:abstractNum>
-  <w:abstractNum w:abstractNumId="14">
+  <w:abstractNum w:abstractNumId="15">
     <w:nsid w:val="2C8109AB"/>
     <w:multiLevelType w:val="hybridMultilevel"/>
     <w:tmpl w:val="C6EAAEDE"/>
@@ -11704,7 +12393,7 @@
       </w:pPr>
     </w:lvl>
   </w:abstractNum>
-  <w:abstractNum w:abstractNumId="15">
+  <w:abstractNum w:abstractNumId="16">
     <w:nsid w:val="2D2055D1"/>
     <w:multiLevelType w:val="hybridMultilevel"/>
     <w:tmpl w:val="FE582F1A"/>
@@ -11817,7 +12506,7 @@
       </w:rPr>
     </w:lvl>
   </w:abstractNum>
-  <w:abstractNum w:abstractNumId="16">
+  <w:abstractNum w:abstractNumId="17">
     <w:nsid w:val="35320E5F"/>
     <w:multiLevelType w:val="hybridMultilevel"/>
     <w:tmpl w:val="585AE448"/>
@@ -11907,7 +12596,7 @@
       </w:pPr>
     </w:lvl>
   </w:abstractNum>
-  <w:abstractNum w:abstractNumId="17">
+  <w:abstractNum w:abstractNumId="18">
     <w:nsid w:val="35CB6A83"/>
     <w:multiLevelType w:val="hybridMultilevel"/>
     <w:tmpl w:val="BFE8DF4E"/>
@@ -11993,7 +12682,7 @@
       </w:pPr>
     </w:lvl>
   </w:abstractNum>
-  <w:abstractNum w:abstractNumId="18">
+  <w:abstractNum w:abstractNumId="19">
     <w:nsid w:val="395C45A0"/>
     <w:multiLevelType w:val="hybridMultilevel"/>
     <w:tmpl w:val="48321488"/>
@@ -12106,7 +12795,7 @@
       </w:rPr>
     </w:lvl>
   </w:abstractNum>
-  <w:abstractNum w:abstractNumId="19">
+  <w:abstractNum w:abstractNumId="20">
     <w:nsid w:val="39A82F68"/>
     <w:multiLevelType w:val="hybridMultilevel"/>
     <w:tmpl w:val="E5EAE132"/>
@@ -12219,7 +12908,7 @@
       </w:rPr>
     </w:lvl>
   </w:abstractNum>
-  <w:abstractNum w:abstractNumId="20">
+  <w:abstractNum w:abstractNumId="21">
     <w:nsid w:val="3ECD078F"/>
     <w:multiLevelType w:val="hybridMultilevel"/>
     <w:tmpl w:val="3A4A8328"/>
@@ -12332,7 +13021,7 @@
       </w:rPr>
     </w:lvl>
   </w:abstractNum>
-  <w:abstractNum w:abstractNumId="21">
+  <w:abstractNum w:abstractNumId="22">
     <w:nsid w:val="4E9F01E3"/>
     <w:multiLevelType w:val="hybridMultilevel"/>
     <w:tmpl w:val="CBA06AE6"/>
@@ -12418,7 +13107,7 @@
       </w:pPr>
     </w:lvl>
   </w:abstractNum>
-  <w:abstractNum w:abstractNumId="22">
+  <w:abstractNum w:abstractNumId="23">
     <w:nsid w:val="582A04AD"/>
     <w:multiLevelType w:val="hybridMultilevel"/>
     <w:tmpl w:val="3DDC820A"/>
@@ -12531,7 +13220,7 @@
       </w:rPr>
     </w:lvl>
   </w:abstractNum>
-  <w:abstractNum w:abstractNumId="23">
+  <w:abstractNum w:abstractNumId="24">
     <w:nsid w:val="61EC5845"/>
     <w:multiLevelType w:val="hybridMultilevel"/>
     <w:tmpl w:val="56D0E000"/>
@@ -12617,7 +13306,7 @@
       </w:pPr>
     </w:lvl>
   </w:abstractNum>
-  <w:abstractNum w:abstractNumId="24">
+  <w:abstractNum w:abstractNumId="25">
     <w:nsid w:val="645E25A0"/>
     <w:multiLevelType w:val="hybridMultilevel"/>
     <w:tmpl w:val="CBA06AE6"/>
@@ -12703,7 +13392,7 @@
       </w:pPr>
     </w:lvl>
   </w:abstractNum>
-  <w:abstractNum w:abstractNumId="25">
+  <w:abstractNum w:abstractNumId="26">
     <w:nsid w:val="6A4C3ADB"/>
     <w:multiLevelType w:val="hybridMultilevel"/>
     <w:tmpl w:val="4DFC25E0"/>
@@ -12789,7 +13478,7 @@
       </w:pPr>
     </w:lvl>
   </w:abstractNum>
-  <w:abstractNum w:abstractNumId="26">
+  <w:abstractNum w:abstractNumId="27">
     <w:nsid w:val="7EAF495B"/>
     <w:multiLevelType w:val="hybridMultilevel"/>
     <w:tmpl w:val="D5B4D490"/>
@@ -12875,7 +13564,7 @@
       </w:pPr>
     </w:lvl>
   </w:abstractNum>
-  <w:abstractNum w:abstractNumId="27">
+  <w:abstractNum w:abstractNumId="28">
     <w:nsid w:val="7F510EAB"/>
     <w:multiLevelType w:val="hybridMultilevel"/>
     <w:tmpl w:val="CDD63B32"/>
@@ -12989,7 +13678,7 @@
     </w:lvl>
   </w:abstractNum>
   <w:num w:numId="1">
-    <w:abstractNumId w:val="16"/>
+    <w:abstractNumId w:val="17"/>
   </w:num>
   <w:num w:numId="2">
     <w:abstractNumId w:val="3"/>
@@ -13001,13 +13690,13 @@
     <w:abstractNumId w:val="4"/>
   </w:num>
   <w:num w:numId="5">
-    <w:abstractNumId w:val="18"/>
+    <w:abstractNumId w:val="19"/>
   </w:num>
   <w:num w:numId="6">
     <w:abstractNumId w:val="8"/>
   </w:num>
   <w:num w:numId="7">
-    <w:abstractNumId w:val="25"/>
+    <w:abstractNumId w:val="26"/>
   </w:num>
   <w:num w:numId="8">
     <w:abstractNumId w:val="5"/>
@@ -13016,19 +13705,19 @@
     <w:abstractNumId w:val="11"/>
   </w:num>
   <w:num w:numId="10">
-    <w:abstractNumId w:val="17"/>
+    <w:abstractNumId w:val="18"/>
   </w:num>
   <w:num w:numId="11">
-    <w:abstractNumId w:val="22"/>
+    <w:abstractNumId w:val="23"/>
   </w:num>
   <w:num w:numId="12">
-    <w:abstractNumId w:val="19"/>
+    <w:abstractNumId w:val="20"/>
   </w:num>
   <w:num w:numId="13">
     <w:abstractNumId w:val="10"/>
   </w:num>
   <w:num w:numId="14">
-    <w:abstractNumId w:val="27"/>
+    <w:abstractNumId w:val="28"/>
   </w:num>
   <w:num w:numId="15">
     <w:abstractNumId w:val="6"/>
@@ -13037,40 +13726,43 @@
     <w:abstractNumId w:val="1"/>
   </w:num>
   <w:num w:numId="17">
-    <w:abstractNumId w:val="24"/>
+    <w:abstractNumId w:val="25"/>
   </w:num>
   <w:num w:numId="18">
-    <w:abstractNumId w:val="15"/>
+    <w:abstractNumId w:val="16"/>
   </w:num>
   <w:num w:numId="19">
-    <w:abstractNumId w:val="21"/>
+    <w:abstractNumId w:val="22"/>
   </w:num>
   <w:num w:numId="20">
     <w:abstractNumId w:val="2"/>
   </w:num>
   <w:num w:numId="21">
-    <w:abstractNumId w:val="23"/>
+    <w:abstractNumId w:val="24"/>
   </w:num>
   <w:num w:numId="22">
-    <w:abstractNumId w:val="12"/>
+    <w:abstractNumId w:val="13"/>
   </w:num>
   <w:num w:numId="23">
-    <w:abstractNumId w:val="26"/>
+    <w:abstractNumId w:val="27"/>
   </w:num>
   <w:num w:numId="24">
-    <w:abstractNumId w:val="13"/>
+    <w:abstractNumId w:val="14"/>
   </w:num>
   <w:num w:numId="25">
-    <w:abstractNumId w:val="14"/>
+    <w:abstractNumId w:val="15"/>
   </w:num>
   <w:num w:numId="26">
-    <w:abstractNumId w:val="20"/>
+    <w:abstractNumId w:val="21"/>
   </w:num>
   <w:num w:numId="27">
     <w:abstractNumId w:val="0"/>
   </w:num>
   <w:num w:numId="28">
     <w:abstractNumId w:val="7"/>
+  </w:num>
+  <w:num w:numId="29">
+    <w:abstractNumId w:val="12"/>
   </w:num>
 </w:numbering>
 </file>
@@ -13321,7 +14013,6 @@
   <w:style w:type="character" w:default="1" w:styleId="DefaultParagraphFont">
     <w:name w:val="Default Paragraph Font"/>
     <w:uiPriority w:val="1"/>
-    <w:semiHidden/>
     <w:unhideWhenUsed/>
   </w:style>
   <w:style w:type="table" w:default="1" w:styleId="TableNormal">
@@ -13916,7 +14607,6 @@
   <w:style w:type="character" w:default="1" w:styleId="DefaultParagraphFont">
     <w:name w:val="Default Paragraph Font"/>
     <w:uiPriority w:val="1"/>
-    <w:semiHidden/>
     <w:unhideWhenUsed/>
   </w:style>
   <w:style w:type="table" w:default="1" w:styleId="TableNormal">
@@ -14555,7 +15245,7 @@
 </file>
 
 <file path=customXml/itemProps1.xml><?xml version="1.0" encoding="utf-8"?>
-<ds:datastoreItem xmlns:ds="http://schemas.openxmlformats.org/officeDocument/2006/customXml" ds:itemID="{771226CB-B5EC-4021-9523-01456703E7DE}">
+<ds:datastoreItem xmlns:ds="http://schemas.openxmlformats.org/officeDocument/2006/customXml" ds:itemID="{13BE5772-E364-488E-BB2C-FE6F99874005}">
   <ds:schemaRefs>
     <ds:schemaRef ds:uri="http://schemas.openxmlformats.org/officeDocument/2006/bibliography"/>
   </ds:schemaRefs>

</xml_diff>

<commit_message>
Commit Changes on Kolokium
</commit_message>
<xml_diff>
--- a/DRAFT SKRIPSI/WORD/Draft Proposal Penelitian - Bayu Santoso - Web Ontologi.docx
+++ b/DRAFT SKRIPSI/WORD/Draft Proposal Penelitian - Bayu Santoso - Web Ontologi.docx
@@ -222,6 +222,13 @@
           <w:rFonts w:cs="Times New Roman"/>
           <w:szCs w:val="24"/>
         </w:rPr>
+        <w:t>n</w:t>
+      </w:r>
+      <w:r>
+        <w:rPr>
+          <w:rFonts w:cs="Times New Roman"/>
+          <w:szCs w:val="24"/>
+        </w:rPr>
         <w:t>.</w:t>
       </w:r>
       <w:r>
@@ -264,7 +271,16 @@
           <w:rFonts w:cs="Times New Roman"/>
           <w:szCs w:val="24"/>
         </w:rPr>
-        <w:t xml:space="preserve">.   Berdasarkan hal tersebut maka muncul bidang baru dalam pengumpulan informasi tumbuhan yang bernama </w:t>
+        <w:t>.   Berdasarkan hal</w:t>
+      </w:r>
+      <w:bookmarkStart w:id="0" w:name="_GoBack"/>
+      <w:bookmarkEnd w:id="0"/>
+      <w:r>
+        <w:rPr>
+          <w:rFonts w:cs="Times New Roman"/>
+          <w:szCs w:val="24"/>
+        </w:rPr>
+        <w:t xml:space="preserve"> tersebut maka muncul bidang baru dalam pengumpulan informasi tumbuhan yang bernama </w:t>
       </w:r>
       <w:r>
         <w:rPr>
@@ -1079,8 +1095,6 @@
         </w:rPr>
         <w:t>ontologi</w:t>
       </w:r>
-      <w:bookmarkStart w:id="0" w:name="_GoBack"/>
-      <w:bookmarkEnd w:id="0"/>
       <w:r>
         <w:rPr>
           <w:rFonts w:cs="Times New Roman"/>
@@ -10734,7 +10748,7 @@
           <w:rPr>
             <w:noProof/>
           </w:rPr>
-          <w:t>2</w:t>
+          <w:t>6</w:t>
         </w:r>
         <w:r>
           <w:rPr>
@@ -10787,7 +10801,7 @@
           <w:rPr>
             <w:noProof/>
           </w:rPr>
-          <w:t>3</w:t>
+          <w:t>7</w:t>
         </w:r>
         <w:r>
           <w:rPr>
@@ -15245,7 +15259,7 @@
 </file>
 
 <file path=customXml/itemProps1.xml><?xml version="1.0" encoding="utf-8"?>
-<ds:datastoreItem xmlns:ds="http://schemas.openxmlformats.org/officeDocument/2006/customXml" ds:itemID="{13BE5772-E364-488E-BB2C-FE6F99874005}">
+<ds:datastoreItem xmlns:ds="http://schemas.openxmlformats.org/officeDocument/2006/customXml" ds:itemID="{12E88CF6-2595-46D1-B241-7FCCBE1A24A5}">
   <ds:schemaRefs>
     <ds:schemaRef ds:uri="http://schemas.openxmlformats.org/officeDocument/2006/bibliography"/>
   </ds:schemaRefs>

</xml_diff>